<commit_message>
Inciso a y b del ejercicio 2 conceptual
</commit_message>
<xml_diff>
--- a/2.2. Problemas_conceptuales.docx
+++ b/2.2. Problemas_conceptuales.docx
@@ -25,6 +25,8 @@
           <w:szCs w:val="26"/>
           <w:rtl w:val="0"/>
         </w:rPr>
+        <w:t xml:space="preserve">1)</w:t>
+        <w:br w:type="textWrapping"/>
         <w:t xml:space="preserve">a) Sistema de paginación</w:t>
       </w:r>
     </w:p>
@@ -47,7 +49,7 @@
       <w:pPr>
         <w:numPr>
           <w:ilvl w:val="0"/>
-          <w:numId w:val="5"/>
+          <w:numId w:val="9"/>
         </w:numPr>
         <w:spacing w:after="240" w:before="240" w:lineRule="auto"/>
         <w:ind w:left="720" w:hanging="360"/>
@@ -104,7 +106,7 @@
       <w:pPr>
         <w:numPr>
           <w:ilvl w:val="0"/>
-          <w:numId w:val="1"/>
+          <w:numId w:val="11"/>
         </w:numPr>
         <w:spacing w:after="0" w:afterAutospacing="0" w:before="240" w:lineRule="auto"/>
         <w:ind w:left="720" w:hanging="360"/>
@@ -128,7 +130,7 @@
       <w:pPr>
         <w:numPr>
           <w:ilvl w:val="1"/>
-          <w:numId w:val="1"/>
+          <w:numId w:val="11"/>
         </w:numPr>
         <w:spacing w:after="0" w:afterAutospacing="0" w:before="0" w:beforeAutospacing="0" w:lineRule="auto"/>
         <w:ind w:left="1440" w:hanging="360"/>
@@ -158,7 +160,7 @@
       <w:pPr>
         <w:numPr>
           <w:ilvl w:val="1"/>
-          <w:numId w:val="1"/>
+          <w:numId w:val="11"/>
         </w:numPr>
         <w:spacing w:after="0" w:afterAutospacing="0" w:before="0" w:beforeAutospacing="0" w:lineRule="auto"/>
         <w:ind w:left="1440" w:hanging="360"/>
@@ -188,7 +190,7 @@
       <w:pPr>
         <w:numPr>
           <w:ilvl w:val="1"/>
-          <w:numId w:val="1"/>
+          <w:numId w:val="11"/>
         </w:numPr>
         <w:spacing w:after="240" w:before="0" w:beforeAutospacing="0" w:lineRule="auto"/>
         <w:ind w:left="1440" w:hanging="360"/>
@@ -259,7 +261,7 @@
       <w:pPr>
         <w:numPr>
           <w:ilvl w:val="0"/>
-          <w:numId w:val="6"/>
+          <w:numId w:val="2"/>
         </w:numPr>
         <w:spacing w:after="0" w:afterAutospacing="0" w:before="240" w:lineRule="auto"/>
         <w:ind w:left="720" w:hanging="360"/>
@@ -275,7 +277,7 @@
       <w:pPr>
         <w:numPr>
           <w:ilvl w:val="0"/>
-          <w:numId w:val="6"/>
+          <w:numId w:val="2"/>
         </w:numPr>
         <w:spacing w:after="240" w:before="0" w:beforeAutospacing="0" w:lineRule="auto"/>
         <w:ind w:left="720" w:hanging="360"/>
@@ -318,7 +320,7 @@
       <w:pPr>
         <w:numPr>
           <w:ilvl w:val="0"/>
-          <w:numId w:val="4"/>
+          <w:numId w:val="3"/>
         </w:numPr>
         <w:spacing w:after="0" w:afterAutospacing="0" w:before="240" w:lineRule="auto"/>
         <w:ind w:left="720" w:hanging="360"/>
@@ -334,7 +336,7 @@
       <w:pPr>
         <w:numPr>
           <w:ilvl w:val="0"/>
-          <w:numId w:val="4"/>
+          <w:numId w:val="3"/>
         </w:numPr>
         <w:spacing w:after="240" w:before="0" w:beforeAutospacing="0" w:lineRule="auto"/>
         <w:ind w:left="720" w:hanging="360"/>
@@ -576,7 +578,7 @@
       <w:pPr>
         <w:numPr>
           <w:ilvl w:val="0"/>
-          <w:numId w:val="7"/>
+          <w:numId w:val="14"/>
         </w:numPr>
         <w:spacing w:after="0" w:afterAutospacing="0" w:before="240" w:lineRule="auto"/>
         <w:ind w:left="720" w:hanging="360"/>
@@ -593,6 +595,244 @@
           <w:rtl w:val="0"/>
         </w:rPr>
         <w:t xml:space="preserve">: los primeros 5 bits.</w:t>
+      </w:r>
+    </w:p>
+    <w:p>
+      <w:pPr>
+        <w:numPr>
+          <w:ilvl w:val="0"/>
+          <w:numId w:val="14"/>
+        </w:numPr>
+        <w:spacing w:after="240" w:before="0" w:beforeAutospacing="0" w:lineRule="auto"/>
+        <w:ind w:left="720" w:hanging="360"/>
+      </w:pPr>
+      <w:r>
+        <w:rPr>
+          <w:b w:val="1"/>
+          <w:rtl w:val="0"/>
+        </w:rPr>
+        <w:t xml:space="preserve">Desplazamiento dentro del segmento</w:t>
+      </w:r>
+      <w:r>
+        <w:rPr>
+          <w:rtl w:val="0"/>
+        </w:rPr>
+        <w:t xml:space="preserve">: los últimos 11 bits.</w:t>
+      </w:r>
+    </w:p>
+    <w:p>
+      <w:pPr>
+        <w:spacing w:after="240" w:before="240" w:lineRule="auto"/>
+        <w:rPr>
+          <w:b w:val="1"/>
+        </w:rPr>
+      </w:pPr>
+      <w:r>
+        <w:rPr>
+          <w:b w:val="1"/>
+          <w:rtl w:val="0"/>
+        </w:rPr>
+        <w:t xml:space="preserve">Dividimos la dirección en:</w:t>
+      </w:r>
+    </w:p>
+    <w:p>
+      <w:pPr>
+        <w:numPr>
+          <w:ilvl w:val="0"/>
+          <w:numId w:val="12"/>
+        </w:numPr>
+        <w:spacing w:after="0" w:afterAutospacing="0" w:before="240" w:lineRule="auto"/>
+        <w:ind w:left="720" w:hanging="360"/>
+      </w:pPr>
+      <w:r>
+        <w:rPr>
+          <w:rtl w:val="0"/>
+        </w:rPr>
+        <w:t xml:space="preserve">Bits de segmento (5 bits) | Bits de desplazamiento (11 bits)</w:t>
+        <w:br w:type="textWrapping"/>
+      </w:r>
+      <w:r>
+        <w:rPr>
+          <w:b w:val="1"/>
+          <w:rtl w:val="0"/>
+        </w:rPr>
+        <w:t xml:space="preserve">Dirección binaria:</w:t>
+      </w:r>
+    </w:p>
+    <w:p>
+      <w:pPr>
+        <w:numPr>
+          <w:ilvl w:val="1"/>
+          <w:numId w:val="12"/>
+        </w:numPr>
+        <w:spacing w:after="0" w:afterAutospacing="0" w:before="0" w:beforeAutospacing="0" w:lineRule="auto"/>
+        <w:ind w:left="1440" w:hanging="360"/>
+      </w:pPr>
+      <w:r>
+        <w:rPr>
+          <w:rtl w:val="0"/>
+        </w:rPr>
+        <w:t xml:space="preserve">Segmento: </w:t>
+      </w:r>
+      <w:r>
+        <w:rPr>
+          <w:rFonts w:ascii="Roboto Mono" w:cs="Roboto Mono" w:eastAsia="Roboto Mono" w:hAnsi="Roboto Mono"/>
+          <w:color w:val="188038"/>
+          <w:rtl w:val="0"/>
+        </w:rPr>
+        <w:t xml:space="preserve">00110</w:t>
+      </w:r>
+      <w:r>
+        <w:rPr>
+          <w:rtl w:val="0"/>
+        </w:rPr>
+        <w:t xml:space="preserve"> (5 bits)</w:t>
+      </w:r>
+    </w:p>
+    <w:p>
+      <w:pPr>
+        <w:numPr>
+          <w:ilvl w:val="1"/>
+          <w:numId w:val="12"/>
+        </w:numPr>
+        <w:spacing w:after="0" w:afterAutospacing="0" w:before="0" w:beforeAutospacing="0" w:lineRule="auto"/>
+        <w:ind w:left="1440" w:hanging="360"/>
+      </w:pPr>
+      <w:r>
+        <w:rPr>
+          <w:rtl w:val="0"/>
+        </w:rPr>
+        <w:t xml:space="preserve">Desplazamiento: </w:t>
+      </w:r>
+      <w:r>
+        <w:rPr>
+          <w:rFonts w:ascii="Roboto Mono" w:cs="Roboto Mono" w:eastAsia="Roboto Mono" w:hAnsi="Roboto Mono"/>
+          <w:color w:val="188038"/>
+          <w:rtl w:val="0"/>
+        </w:rPr>
+        <w:t xml:space="preserve">000000110011</w:t>
+      </w:r>
+      <w:r>
+        <w:rPr>
+          <w:rtl w:val="0"/>
+        </w:rPr>
+        <w:t xml:space="preserve"> (11 bits)</w:t>
+      </w:r>
+    </w:p>
+    <w:p>
+      <w:pPr>
+        <w:numPr>
+          <w:ilvl w:val="1"/>
+          <w:numId w:val="12"/>
+        </w:numPr>
+        <w:spacing w:after="240" w:before="0" w:beforeAutospacing="0" w:lineRule="auto"/>
+        <w:ind w:left="1440" w:hanging="360"/>
+      </w:pPr>
+      <w:r>
+        <w:rPr>
+          <w:rtl w:val="0"/>
+        </w:rPr>
+        <w:t xml:space="preserve">En decimal: Segmento = </w:t>
+      </w:r>
+      <w:r>
+        <w:rPr>
+          <w:rFonts w:ascii="Roboto Mono" w:cs="Roboto Mono" w:eastAsia="Roboto Mono" w:hAnsi="Roboto Mono"/>
+          <w:color w:val="188038"/>
+          <w:rtl w:val="0"/>
+        </w:rPr>
+        <w:t xml:space="preserve">6</w:t>
+      </w:r>
+      <w:r>
+        <w:rPr>
+          <w:rtl w:val="0"/>
+        </w:rPr>
+        <w:t xml:space="preserve">, Desplazamiento = </w:t>
+      </w:r>
+      <w:r>
+        <w:rPr>
+          <w:rFonts w:ascii="Roboto Mono" w:cs="Roboto Mono" w:eastAsia="Roboto Mono" w:hAnsi="Roboto Mono"/>
+          <w:color w:val="188038"/>
+          <w:rtl w:val="0"/>
+        </w:rPr>
+        <w:t xml:space="preserve">51</w:t>
+      </w:r>
+      <w:r>
+        <w:rPr>
+          <w:rtl w:val="0"/>
+        </w:rPr>
+        <w:t xml:space="preserve">.</w:t>
+      </w:r>
+    </w:p>
+    <w:p>
+      <w:pPr>
+        <w:spacing w:after="240" w:before="240" w:lineRule="auto"/>
+        <w:rPr>
+          <w:b w:val="1"/>
+        </w:rPr>
+      </w:pPr>
+      <w:r>
+        <w:rPr>
+          <w:b w:val="1"/>
+          <w:rtl w:val="0"/>
+        </w:rPr>
+        <w:t xml:space="preserve">Asignación de bases:</w:t>
+      </w:r>
+    </w:p>
+    <w:p>
+      <w:pPr>
+        <w:spacing w:after="240" w:before="240" w:lineRule="auto"/>
+        <w:rPr/>
+      </w:pPr>
+      <w:r>
+        <w:rPr>
+          <w:rtl w:val="0"/>
+        </w:rPr>
+        <w:t xml:space="preserve">Según el problema, las bases se colocan en direcciones reales: 20+4096+Nro Segmento. Entonces, para el segmento 6:</w:t>
+      </w:r>
+    </w:p>
+    <w:p>
+      <w:pPr>
+        <w:numPr>
+          <w:ilvl w:val="0"/>
+          <w:numId w:val="4"/>
+        </w:numPr>
+        <w:spacing w:after="0" w:afterAutospacing="0" w:before="240" w:lineRule="auto"/>
+        <w:ind w:left="720" w:hanging="360"/>
+      </w:pPr>
+      <w:r>
+        <w:rPr>
+          <w:rtl w:val="0"/>
+        </w:rPr>
+        <w:t xml:space="preserve">Base del segmento = 20+4096+6=4122.</w:t>
+      </w:r>
+    </w:p>
+    <w:p>
+      <w:pPr>
+        <w:numPr>
+          <w:ilvl w:val="0"/>
+          <w:numId w:val="4"/>
+        </w:numPr>
+        <w:spacing w:after="240" w:before="0" w:beforeAutospacing="0" w:lineRule="auto"/>
+        <w:ind w:left="720" w:hanging="360"/>
+      </w:pPr>
+      <w:r>
+        <w:rPr>
+          <w:b w:val="1"/>
+          <w:rtl w:val="0"/>
+        </w:rPr>
+        <w:t xml:space="preserve">Traducción de la dirección:</w:t>
+      </w:r>
+    </w:p>
+    <w:p>
+      <w:pPr>
+        <w:spacing w:after="240" w:before="240" w:lineRule="auto"/>
+        <w:rPr/>
+      </w:pPr>
+      <w:r>
+        <w:rPr>
+          <w:rtl w:val="0"/>
+        </w:rPr>
+        <w:t xml:space="preserve">La dirección física es la suma de la base del segmento y el desplazamiento:</w:t>
       </w:r>
     </w:p>
     <w:p>
@@ -601,76 +841,30 @@
           <w:ilvl w:val="0"/>
           <w:numId w:val="7"/>
         </w:numPr>
+        <w:spacing w:after="0" w:afterAutospacing="0" w:before="240" w:lineRule="auto"/>
+        <w:ind w:left="720" w:hanging="360"/>
+      </w:pPr>
+      <w:r>
+        <w:rPr>
+          <w:rtl w:val="0"/>
+        </w:rPr>
+        <w:t xml:space="preserve">Dirección física (en decimal): 4122+51=4173.</w:t>
+      </w:r>
+    </w:p>
+    <w:p>
+      <w:pPr>
+        <w:numPr>
+          <w:ilvl w:val="0"/>
+          <w:numId w:val="7"/>
+        </w:numPr>
         <w:spacing w:after="240" w:before="0" w:beforeAutospacing="0" w:lineRule="auto"/>
         <w:ind w:left="720" w:hanging="360"/>
       </w:pPr>
       <w:r>
         <w:rPr>
-          <w:b w:val="1"/>
-          <w:rtl w:val="0"/>
-        </w:rPr>
-        <w:t xml:space="preserve">Desplazamiento dentro del segmento</w:t>
-      </w:r>
-      <w:r>
-        <w:rPr>
-          <w:rtl w:val="0"/>
-        </w:rPr>
-        <w:t xml:space="preserve">: los últimos 11 bits.</w:t>
-      </w:r>
-    </w:p>
-    <w:p>
-      <w:pPr>
-        <w:spacing w:after="240" w:before="240" w:lineRule="auto"/>
-        <w:rPr>
-          <w:b w:val="1"/>
-        </w:rPr>
-      </w:pPr>
-      <w:r>
-        <w:rPr>
-          <w:b w:val="1"/>
-          <w:rtl w:val="0"/>
-        </w:rPr>
-        <w:t xml:space="preserve">Dividimos la dirección en:</w:t>
-      </w:r>
-    </w:p>
-    <w:p>
-      <w:pPr>
-        <w:numPr>
-          <w:ilvl w:val="0"/>
-          <w:numId w:val="2"/>
-        </w:numPr>
-        <w:spacing w:after="0" w:afterAutospacing="0" w:before="240" w:lineRule="auto"/>
-        <w:ind w:left="720" w:hanging="360"/>
-      </w:pPr>
-      <w:r>
-        <w:rPr>
-          <w:rtl w:val="0"/>
-        </w:rPr>
-        <w:t xml:space="preserve">Bits de segmento (5 bits) | Bits de desplazamiento (11 bits)</w:t>
-        <w:br w:type="textWrapping"/>
-      </w:r>
-      <w:r>
-        <w:rPr>
-          <w:b w:val="1"/>
-          <w:rtl w:val="0"/>
-        </w:rPr>
-        <w:t xml:space="preserve">Dirección binaria:</w:t>
-      </w:r>
-    </w:p>
-    <w:p>
-      <w:pPr>
-        <w:numPr>
-          <w:ilvl w:val="1"/>
-          <w:numId w:val="2"/>
-        </w:numPr>
-        <w:spacing w:after="0" w:afterAutospacing="0" w:before="0" w:beforeAutospacing="0" w:lineRule="auto"/>
-        <w:ind w:left="1440" w:hanging="360"/>
-      </w:pPr>
-      <w:r>
-        <w:rPr>
-          <w:rtl w:val="0"/>
-        </w:rPr>
-        <w:t xml:space="preserve">Segmento: </w:t>
+          <w:rtl w:val="0"/>
+        </w:rPr>
+        <w:t xml:space="preserve">Dirección física (en binario): </w:t>
       </w:r>
       <w:r>
         <w:rPr>
@@ -678,29 +872,872 @@
           <w:color w:val="188038"/>
           <w:rtl w:val="0"/>
         </w:rPr>
-        <w:t xml:space="preserve">00110</w:t>
-      </w:r>
-      <w:r>
-        <w:rPr>
-          <w:rtl w:val="0"/>
-        </w:rPr>
-        <w:t xml:space="preserve"> (5 bits)</w:t>
+        <w:t xml:space="preserve">0001000001001101</w:t>
+      </w:r>
+      <w:r>
+        <w:rPr>
+          <w:rtl w:val="0"/>
+        </w:rPr>
+        <w:t xml:space="preserve"> (16 bits).</w:t>
+      </w:r>
+    </w:p>
+    <w:p>
+      <w:pPr>
+        <w:rPr/>
+      </w:pPr>
+      <w:r>
+        <w:rPr>
+          <w:rtl w:val="0"/>
+        </w:rPr>
+        <w:t xml:space="preserve">2)</w:t>
+      </w:r>
+    </w:p>
+    <w:p>
+      <w:pPr>
+        <w:spacing w:after="240" w:before="240" w:lineRule="auto"/>
+        <w:rPr/>
+      </w:pPr>
+      <w:r>
+        <w:rPr>
+          <w:rtl w:val="0"/>
+        </w:rPr>
+        <w:t xml:space="preserve">Dado que las páginas tienen un tamaño de 4,096 bytes (que es 2¹²), esto significa que los 12 bits inferiores de la dirección virtual representan el desplazamiento dentro de la página, y los 4 bits superiores representan el número de página.</w:t>
+      </w:r>
+    </w:p>
+    <w:p>
+      <w:pPr>
+        <w:spacing w:after="240" w:before="240" w:lineRule="auto"/>
+        <w:rPr/>
+      </w:pPr>
+      <w:r>
+        <w:rPr>
+          <w:rtl w:val="0"/>
+        </w:rPr>
+        <w:t xml:space="preserve">Para convertir una dirección virtual a una dirección física:</w:t>
+      </w:r>
+    </w:p>
+    <w:p>
+      <w:pPr>
+        <w:numPr>
+          <w:ilvl w:val="0"/>
+          <w:numId w:val="13"/>
+        </w:numPr>
+        <w:spacing w:after="0" w:afterAutospacing="0" w:before="240" w:lineRule="auto"/>
+        <w:ind w:left="720" w:hanging="360"/>
+      </w:pPr>
+      <w:r>
+        <w:rPr>
+          <w:b w:val="1"/>
+          <w:rtl w:val="0"/>
+        </w:rPr>
+        <w:t xml:space="preserve">Obtenemos el número de página</w:t>
+      </w:r>
+      <w:r>
+        <w:rPr>
+          <w:rtl w:val="0"/>
+        </w:rPr>
+        <w:t xml:space="preserve"> a partir de los 4 bits más significativos.</w:t>
+      </w:r>
+    </w:p>
+    <w:p>
+      <w:pPr>
+        <w:numPr>
+          <w:ilvl w:val="0"/>
+          <w:numId w:val="13"/>
+        </w:numPr>
+        <w:spacing w:after="0" w:afterAutospacing="0" w:before="0" w:beforeAutospacing="0" w:lineRule="auto"/>
+        <w:ind w:left="720" w:hanging="360"/>
+      </w:pPr>
+      <w:r>
+        <w:rPr>
+          <w:b w:val="1"/>
+          <w:rtl w:val="0"/>
+        </w:rPr>
+        <w:t xml:space="preserve">Obtenemos el desplazamiento</w:t>
+      </w:r>
+      <w:r>
+        <w:rPr>
+          <w:rtl w:val="0"/>
+        </w:rPr>
+        <w:t xml:space="preserve"> a partir de los 12 bits menos significativos.</w:t>
+      </w:r>
+    </w:p>
+    <w:p>
+      <w:pPr>
+        <w:numPr>
+          <w:ilvl w:val="0"/>
+          <w:numId w:val="13"/>
+        </w:numPr>
+        <w:spacing w:after="0" w:afterAutospacing="0" w:before="0" w:beforeAutospacing="0" w:lineRule="auto"/>
+        <w:ind w:left="720" w:hanging="360"/>
+      </w:pPr>
+      <w:r>
+        <w:rPr>
+          <w:b w:val="1"/>
+          <w:rtl w:val="0"/>
+        </w:rPr>
+        <w:t xml:space="preserve">Consultamos la tabla de páginas</w:t>
+      </w:r>
+      <w:r>
+        <w:rPr>
+          <w:rtl w:val="0"/>
+        </w:rPr>
+        <w:t xml:space="preserve"> para encontrar el marco de página correspondiente al número de página.</w:t>
+      </w:r>
+    </w:p>
+    <w:p>
+      <w:pPr>
+        <w:numPr>
+          <w:ilvl w:val="0"/>
+          <w:numId w:val="13"/>
+        </w:numPr>
+        <w:spacing w:after="0" w:afterAutospacing="0" w:before="0" w:beforeAutospacing="0" w:lineRule="auto"/>
+        <w:ind w:left="720" w:hanging="360"/>
+      </w:pPr>
+      <w:r>
+        <w:rPr>
+          <w:rtl w:val="0"/>
+        </w:rPr>
+        <w:t xml:space="preserve">Si la página está en memoria, reemplazamos el número de página por el marco en la dirección física.</w:t>
+      </w:r>
+    </w:p>
+    <w:p>
+      <w:pPr>
+        <w:numPr>
+          <w:ilvl w:val="0"/>
+          <w:numId w:val="13"/>
+        </w:numPr>
+        <w:spacing w:after="240" w:before="0" w:beforeAutospacing="0" w:lineRule="auto"/>
+        <w:ind w:left="720" w:hanging="360"/>
+      </w:pPr>
+      <w:r>
+        <w:rPr>
+          <w:rtl w:val="0"/>
+        </w:rPr>
+        <w:t xml:space="preserve">Si no está en memoria, tenemos un fallo de página.</w:t>
+      </w:r>
+    </w:p>
+    <w:p>
+      <w:pPr>
+        <w:spacing w:after="240" w:before="240" w:lineRule="auto"/>
+        <w:ind w:left="0" w:firstLine="0"/>
+        <w:rPr/>
+      </w:pPr>
+      <w:r>
+        <w:rPr>
+          <w:rtl w:val="0"/>
+        </w:rPr>
+      </w:r>
+    </w:p>
+    <w:p>
+      <w:pPr>
+        <w:spacing w:after="240" w:before="240" w:lineRule="auto"/>
+        <w:ind w:left="0" w:firstLine="0"/>
+        <w:rPr/>
+      </w:pPr>
+      <w:r>
+        <w:rPr>
+          <w:rtl w:val="0"/>
+        </w:rPr>
+      </w:r>
+    </w:p>
+    <w:p>
+      <w:pPr>
+        <w:pStyle w:val="Heading4"/>
+        <w:keepNext w:val="0"/>
+        <w:keepLines w:val="0"/>
+        <w:spacing w:after="40" w:before="240" w:lineRule="auto"/>
+        <w:rPr>
+          <w:b w:val="1"/>
+          <w:color w:val="000000"/>
+          <w:sz w:val="22"/>
+          <w:szCs w:val="22"/>
+        </w:rPr>
+      </w:pPr>
+      <w:bookmarkStart w:colFirst="0" w:colLast="0" w:name="_q0781l1g7xr2" w:id="9"/>
+      <w:bookmarkEnd w:id="9"/>
+      <w:r>
+        <w:rPr>
+          <w:b w:val="1"/>
+          <w:color w:val="000000"/>
+          <w:sz w:val="22"/>
+          <w:szCs w:val="22"/>
+          <w:rtl w:val="0"/>
+        </w:rPr>
+        <w:t xml:space="preserve">a) Convertir las direcciones virtuales a direcciones físicas</w:t>
+      </w:r>
+    </w:p>
+    <w:p>
+      <w:pPr>
+        <w:pStyle w:val="Heading5"/>
+        <w:keepNext w:val="0"/>
+        <w:keepLines w:val="0"/>
+        <w:spacing w:after="40" w:before="220" w:lineRule="auto"/>
+        <w:rPr>
+          <w:b w:val="1"/>
+          <w:color w:val="000000"/>
+          <w:sz w:val="20"/>
+          <w:szCs w:val="20"/>
+        </w:rPr>
+      </w:pPr>
+      <w:bookmarkStart w:colFirst="0" w:colLast="0" w:name="_ir924pa187ec" w:id="10"/>
+      <w:bookmarkEnd w:id="10"/>
+      <w:r>
+        <w:rPr>
+          <w:b w:val="1"/>
+          <w:color w:val="000000"/>
+          <w:sz w:val="20"/>
+          <w:szCs w:val="20"/>
+          <w:rtl w:val="0"/>
+        </w:rPr>
+        <w:t xml:space="preserve">Dirección virtual: 0x621C</w:t>
+      </w:r>
+    </w:p>
+    <w:p>
+      <w:pPr>
+        <w:spacing w:after="240" w:before="240" w:lineRule="auto"/>
+        <w:ind w:left="720" w:firstLine="0"/>
+        <w:rPr/>
+      </w:pPr>
+      <w:r>
+        <w:rPr>
+          <w:rtl w:val="0"/>
+        </w:rPr>
+        <w:t xml:space="preserve">Convertimos 0x621C a binario: 0110 0010 0001 1100</w:t>
+      </w:r>
+    </w:p>
+    <w:p>
+      <w:pPr>
+        <w:numPr>
+          <w:ilvl w:val="0"/>
+          <w:numId w:val="5"/>
+        </w:numPr>
+        <w:spacing w:after="0" w:afterAutospacing="0" w:before="240" w:lineRule="auto"/>
+        <w:ind w:left="720" w:hanging="360"/>
+      </w:pPr>
+      <w:r>
+        <w:rPr>
+          <w:rtl w:val="0"/>
+        </w:rPr>
+        <w:t xml:space="preserve">Número de página (4 bits superiores): 0110 en binario = 6 en decimal</w:t>
+      </w:r>
+    </w:p>
+    <w:p>
+      <w:pPr>
+        <w:numPr>
+          <w:ilvl w:val="0"/>
+          <w:numId w:val="5"/>
+        </w:numPr>
+        <w:spacing w:after="0" w:afterAutospacing="0" w:before="0" w:beforeAutospacing="0" w:lineRule="auto"/>
+        <w:ind w:left="720" w:hanging="360"/>
+      </w:pPr>
+      <w:r>
+        <w:rPr>
+          <w:rtl w:val="0"/>
+        </w:rPr>
+        <w:t xml:space="preserve">Desplazamiento (12 bits inferiores): 0010 0001 1100 en binario = 0x21C en hexadecimal.</w:t>
+      </w:r>
+    </w:p>
+    <w:p>
+      <w:pPr>
+        <w:numPr>
+          <w:ilvl w:val="0"/>
+          <w:numId w:val="5"/>
+        </w:numPr>
+        <w:spacing w:after="0" w:afterAutospacing="0" w:before="0" w:beforeAutospacing="0" w:lineRule="auto"/>
+        <w:ind w:left="720" w:hanging="360"/>
+      </w:pPr>
+      <w:r>
+        <w:rPr>
+          <w:rtl w:val="0"/>
+        </w:rPr>
+        <w:t xml:space="preserve">Consultamos la tabla de páginas: la página 6 está en el marco 8</w:t>
+      </w:r>
+    </w:p>
+    <w:p>
+      <w:pPr>
+        <w:numPr>
+          <w:ilvl w:val="0"/>
+          <w:numId w:val="5"/>
+        </w:numPr>
+        <w:spacing w:after="0" w:afterAutospacing="0" w:before="0" w:beforeAutospacing="0" w:lineRule="auto"/>
+        <w:ind w:left="720" w:hanging="360"/>
+      </w:pPr>
+      <w:r>
+        <w:rPr>
+          <w:rtl w:val="0"/>
+        </w:rPr>
+        <w:t xml:space="preserve">Construimos la dirección física: combinamos el marco 8 y el desplazamiento 0x21C</w:t>
       </w:r>
     </w:p>
     <w:p>
       <w:pPr>
         <w:numPr>
           <w:ilvl w:val="1"/>
-          <w:numId w:val="2"/>
+          <w:numId w:val="5"/>
+        </w:numPr>
+        <w:spacing w:after="240" w:before="0" w:beforeAutospacing="0" w:lineRule="auto"/>
+        <w:ind w:left="1440" w:hanging="360"/>
+      </w:pPr>
+      <w:r>
+        <w:rPr>
+          <w:rtl w:val="0"/>
+        </w:rPr>
+        <w:t xml:space="preserve">Dirección física: 0x821C</w:t>
+      </w:r>
+    </w:p>
+    <w:p>
+      <w:pPr>
+        <w:pStyle w:val="Heading5"/>
+        <w:keepNext w:val="0"/>
+        <w:keepLines w:val="0"/>
+        <w:spacing w:after="40" w:before="220" w:lineRule="auto"/>
+        <w:rPr>
+          <w:b w:val="1"/>
+          <w:color w:val="000000"/>
+          <w:sz w:val="20"/>
+          <w:szCs w:val="20"/>
+        </w:rPr>
+      </w:pPr>
+      <w:bookmarkStart w:colFirst="0" w:colLast="0" w:name="_n4jrun83cznz" w:id="11"/>
+      <w:bookmarkEnd w:id="11"/>
+      <w:r>
+        <w:rPr>
+          <w:b w:val="1"/>
+          <w:color w:val="000000"/>
+          <w:sz w:val="20"/>
+          <w:szCs w:val="20"/>
+          <w:rtl w:val="0"/>
+        </w:rPr>
+        <w:t xml:space="preserve">Dirección virtual: 0xF0A3</w:t>
+      </w:r>
+    </w:p>
+    <w:p>
+      <w:pPr>
+        <w:rPr/>
+      </w:pPr>
+      <w:r>
+        <w:rPr>
+          <w:rtl w:val="0"/>
+        </w:rPr>
+      </w:r>
+    </w:p>
+    <w:p>
+      <w:pPr>
+        <w:spacing w:after="240" w:before="240" w:lineRule="auto"/>
+        <w:ind w:left="720" w:firstLine="0"/>
+        <w:rPr/>
+      </w:pPr>
+      <w:r>
+        <w:rPr>
+          <w:rtl w:val="0"/>
+        </w:rPr>
+        <w:t xml:space="preserve">Convertimos 0xF0A3 a binario: 1111 0000 1010 0011</w:t>
+      </w:r>
+    </w:p>
+    <w:p>
+      <w:pPr>
+        <w:numPr>
+          <w:ilvl w:val="0"/>
+          <w:numId w:val="6"/>
+        </w:numPr>
+        <w:spacing w:after="0" w:afterAutospacing="0" w:before="240" w:lineRule="auto"/>
+        <w:ind w:left="720" w:hanging="360"/>
+      </w:pPr>
+      <w:r>
+        <w:rPr>
+          <w:rtl w:val="0"/>
+        </w:rPr>
+        <w:t xml:space="preserve">Número de página: 1111 en binario = 15 en decimal</w:t>
+      </w:r>
+    </w:p>
+    <w:p>
+      <w:pPr>
+        <w:numPr>
+          <w:ilvl w:val="0"/>
+          <w:numId w:val="6"/>
         </w:numPr>
         <w:spacing w:after="0" w:afterAutospacing="0" w:before="0" w:beforeAutospacing="0" w:lineRule="auto"/>
-        <w:ind w:left="1440" w:hanging="360"/>
-      </w:pPr>
-      <w:r>
-        <w:rPr>
-          <w:rtl w:val="0"/>
-        </w:rPr>
-        <w:t xml:space="preserve">Desplazamiento: </w:t>
+        <w:ind w:left="720" w:hanging="360"/>
+      </w:pPr>
+      <w:r>
+        <w:rPr>
+          <w:rtl w:val="0"/>
+        </w:rPr>
+        <w:t xml:space="preserve">Desplazamiento: 0000 1010 0011 en binario = 0x0A3</w:t>
+      </w:r>
+    </w:p>
+    <w:p>
+      <w:pPr>
+        <w:numPr>
+          <w:ilvl w:val="0"/>
+          <w:numId w:val="6"/>
+        </w:numPr>
+        <w:spacing w:after="0" w:afterAutospacing="0" w:before="0" w:beforeAutospacing="0" w:lineRule="auto"/>
+        <w:ind w:left="720" w:hanging="360"/>
+      </w:pPr>
+      <w:r>
+        <w:rPr>
+          <w:rtl w:val="0"/>
+        </w:rPr>
+        <w:t xml:space="preserve">La página 15 está en el marco 2</w:t>
+      </w:r>
+    </w:p>
+    <w:p>
+      <w:pPr>
+        <w:numPr>
+          <w:ilvl w:val="0"/>
+          <w:numId w:val="6"/>
+        </w:numPr>
+        <w:spacing w:after="240" w:before="0" w:beforeAutospacing="0" w:lineRule="auto"/>
+        <w:ind w:left="720" w:hanging="360"/>
+      </w:pPr>
+      <w:r>
+        <w:rPr>
+          <w:rtl w:val="0"/>
+        </w:rPr>
+        <w:t xml:space="preserve">Dirección física: 0x20A3</w:t>
+      </w:r>
+    </w:p>
+    <w:p>
+      <w:pPr>
+        <w:pStyle w:val="Heading5"/>
+        <w:keepNext w:val="0"/>
+        <w:keepLines w:val="0"/>
+        <w:spacing w:after="40" w:before="220" w:lineRule="auto"/>
+        <w:rPr>
+          <w:b w:val="1"/>
+          <w:color w:val="000000"/>
+          <w:sz w:val="20"/>
+          <w:szCs w:val="20"/>
+        </w:rPr>
+      </w:pPr>
+      <w:bookmarkStart w:colFirst="0" w:colLast="0" w:name="_7q06z4c48qd5" w:id="12"/>
+      <w:bookmarkEnd w:id="12"/>
+      <w:r>
+        <w:rPr>
+          <w:b w:val="1"/>
+          <w:color w:val="000000"/>
+          <w:sz w:val="20"/>
+          <w:szCs w:val="20"/>
+          <w:rtl w:val="0"/>
+        </w:rPr>
+        <w:t xml:space="preserve">Dirección virtual: 0xBC1A</w:t>
+      </w:r>
+    </w:p>
+    <w:p>
+      <w:pPr>
+        <w:spacing w:after="240" w:before="240" w:lineRule="auto"/>
+        <w:ind w:left="720" w:firstLine="0"/>
+        <w:rPr/>
+      </w:pPr>
+      <w:r>
+        <w:rPr>
+          <w:rtl w:val="0"/>
+        </w:rPr>
+        <w:t xml:space="preserve">Convertimos 0xBC1A a binario: 1011 1100 0001 1010 </w:t>
+      </w:r>
+    </w:p>
+    <w:p>
+      <w:pPr>
+        <w:numPr>
+          <w:ilvl w:val="0"/>
+          <w:numId w:val="10"/>
+        </w:numPr>
+        <w:spacing w:after="0" w:afterAutospacing="0" w:before="240" w:lineRule="auto"/>
+        <w:ind w:left="720" w:hanging="360"/>
+      </w:pPr>
+      <w:r>
+        <w:rPr>
+          <w:rtl w:val="0"/>
+        </w:rPr>
+        <w:t xml:space="preserve">Número de página: 1011 en binario = 11 en decimal</w:t>
+      </w:r>
+    </w:p>
+    <w:p>
+      <w:pPr>
+        <w:numPr>
+          <w:ilvl w:val="0"/>
+          <w:numId w:val="10"/>
+        </w:numPr>
+        <w:spacing w:after="0" w:afterAutospacing="0" w:before="0" w:beforeAutospacing="0" w:lineRule="auto"/>
+        <w:ind w:left="720" w:hanging="360"/>
+      </w:pPr>
+      <w:r>
+        <w:rPr>
+          <w:rtl w:val="0"/>
+        </w:rPr>
+        <w:t xml:space="preserve">Desplazamiento: 1100 0001 1010 en binario = 0xC1A</w:t>
+      </w:r>
+    </w:p>
+    <w:p>
+      <w:pPr>
+        <w:numPr>
+          <w:ilvl w:val="0"/>
+          <w:numId w:val="10"/>
+        </w:numPr>
+        <w:spacing w:after="0" w:afterAutospacing="0" w:before="0" w:beforeAutospacing="0" w:lineRule="auto"/>
+        <w:ind w:left="720" w:hanging="360"/>
+      </w:pPr>
+      <w:r>
+        <w:rPr>
+          <w:rtl w:val="0"/>
+        </w:rPr>
+        <w:t xml:space="preserve">La página 11 está en el marco 4</w:t>
+      </w:r>
+    </w:p>
+    <w:p>
+      <w:pPr>
+        <w:numPr>
+          <w:ilvl w:val="0"/>
+          <w:numId w:val="10"/>
+        </w:numPr>
+        <w:spacing w:after="240" w:before="0" w:beforeAutospacing="0" w:lineRule="auto"/>
+        <w:ind w:left="720" w:hanging="360"/>
+      </w:pPr>
+      <w:r>
+        <w:rPr>
+          <w:rtl w:val="0"/>
+        </w:rPr>
+        <w:t xml:space="preserve">Dirección física: 0x4C1A</w:t>
+      </w:r>
+    </w:p>
+    <w:p>
+      <w:pPr>
+        <w:pStyle w:val="Heading5"/>
+        <w:keepNext w:val="0"/>
+        <w:keepLines w:val="0"/>
+        <w:spacing w:after="40" w:before="220" w:lineRule="auto"/>
+        <w:rPr>
+          <w:b w:val="1"/>
+          <w:color w:val="000000"/>
+          <w:sz w:val="20"/>
+          <w:szCs w:val="20"/>
+        </w:rPr>
+      </w:pPr>
+      <w:bookmarkStart w:colFirst="0" w:colLast="0" w:name="_kc6gng3g6wj9" w:id="13"/>
+      <w:bookmarkEnd w:id="13"/>
+      <w:r>
+        <w:rPr>
+          <w:b w:val="1"/>
+          <w:color w:val="000000"/>
+          <w:sz w:val="20"/>
+          <w:szCs w:val="20"/>
+          <w:rtl w:val="0"/>
+        </w:rPr>
+        <w:t xml:space="preserve">Dirección virtual: 0x5BAA</w:t>
+      </w:r>
+    </w:p>
+    <w:p>
+      <w:pPr>
+        <w:spacing w:after="240" w:before="240" w:lineRule="auto"/>
+        <w:ind w:left="720" w:firstLine="0"/>
+        <w:rPr/>
+      </w:pPr>
+      <w:r>
+        <w:rPr>
+          <w:rtl w:val="0"/>
+        </w:rPr>
+        <w:t xml:space="preserve">Convertimos 0x5BAA a binario: 0101 1011 1010 1010</w:t>
+      </w:r>
+    </w:p>
+    <w:p>
+      <w:pPr>
+        <w:numPr>
+          <w:ilvl w:val="0"/>
+          <w:numId w:val="8"/>
+        </w:numPr>
+        <w:spacing w:after="0" w:afterAutospacing="0" w:before="240" w:lineRule="auto"/>
+        <w:ind w:left="720" w:hanging="360"/>
+      </w:pPr>
+      <w:r>
+        <w:rPr>
+          <w:rtl w:val="0"/>
+        </w:rPr>
+        <w:t xml:space="preserve">Número de página: 0101 en binario = 5 en decimal</w:t>
+      </w:r>
+    </w:p>
+    <w:p>
+      <w:pPr>
+        <w:numPr>
+          <w:ilvl w:val="0"/>
+          <w:numId w:val="8"/>
+        </w:numPr>
+        <w:spacing w:after="0" w:afterAutospacing="0" w:before="0" w:beforeAutospacing="0" w:lineRule="auto"/>
+        <w:ind w:left="720" w:hanging="360"/>
+      </w:pPr>
+      <w:r>
+        <w:rPr>
+          <w:rtl w:val="0"/>
+        </w:rPr>
+        <w:t xml:space="preserve">Desplazamiento: 1011 1010 1010 en binario = </w:t>
+      </w:r>
+      <w:r>
+        <w:rPr>
+          <w:rtl w:val="0"/>
+        </w:rPr>
+        <w:t xml:space="preserve">0xBAA</w:t>
+      </w:r>
+      <w:r>
+        <w:rPr>
+          <w:rtl w:val="0"/>
+        </w:rPr>
+      </w:r>
+    </w:p>
+    <w:p>
+      <w:pPr>
+        <w:numPr>
+          <w:ilvl w:val="0"/>
+          <w:numId w:val="8"/>
+        </w:numPr>
+        <w:spacing w:after="0" w:afterAutospacing="0" w:before="0" w:beforeAutospacing="0" w:lineRule="auto"/>
+        <w:ind w:left="720" w:hanging="360"/>
+      </w:pPr>
+      <w:r>
+        <w:rPr>
+          <w:rtl w:val="0"/>
+        </w:rPr>
+        <w:t xml:space="preserve">La página 5 está en el marco 13</w:t>
+      </w:r>
+    </w:p>
+    <w:p>
+      <w:pPr>
+        <w:numPr>
+          <w:ilvl w:val="0"/>
+          <w:numId w:val="8"/>
+        </w:numPr>
+        <w:spacing w:after="240" w:before="0" w:beforeAutospacing="0" w:lineRule="auto"/>
+        <w:ind w:left="720" w:hanging="360"/>
+      </w:pPr>
+      <w:r>
+        <w:rPr>
+          <w:rtl w:val="0"/>
+        </w:rPr>
+        <w:t xml:space="preserve">Dirección física: </w:t>
+      </w:r>
+      <w:r>
+        <w:rPr>
+          <w:rtl w:val="0"/>
+        </w:rPr>
+        <w:t xml:space="preserve">0xDBAA</w:t>
+      </w:r>
+      <w:r>
+        <w:rPr>
+          <w:rtl w:val="0"/>
+        </w:rPr>
+      </w:r>
+    </w:p>
+    <w:p>
+      <w:pPr>
+        <w:pStyle w:val="Heading5"/>
+        <w:keepNext w:val="0"/>
+        <w:keepLines w:val="0"/>
+        <w:spacing w:after="40" w:before="220" w:lineRule="auto"/>
+        <w:rPr>
+          <w:b w:val="1"/>
+          <w:color w:val="000000"/>
+          <w:sz w:val="20"/>
+          <w:szCs w:val="20"/>
+        </w:rPr>
+      </w:pPr>
+      <w:bookmarkStart w:colFirst="0" w:colLast="0" w:name="_vjcxkhm6345n" w:id="14"/>
+      <w:bookmarkEnd w:id="14"/>
+      <w:r>
+        <w:rPr>
+          <w:b w:val="1"/>
+          <w:color w:val="000000"/>
+          <w:sz w:val="20"/>
+          <w:szCs w:val="20"/>
+          <w:rtl w:val="0"/>
+        </w:rPr>
+        <w:t xml:space="preserve">Dirección virtual: 0x0BA1</w:t>
+      </w:r>
+    </w:p>
+    <w:p>
+      <w:pPr>
+        <w:spacing w:after="240" w:before="240" w:lineRule="auto"/>
+        <w:ind w:left="720" w:firstLine="0"/>
+        <w:rPr/>
+      </w:pPr>
+      <w:r>
+        <w:rPr>
+          <w:rtl w:val="0"/>
+        </w:rPr>
+        <w:t xml:space="preserve">Convertimos 0x0BA1 a binario: 0000 1011 1010 0001</w:t>
+      </w:r>
+    </w:p>
+    <w:p>
+      <w:pPr>
+        <w:numPr>
+          <w:ilvl w:val="0"/>
+          <w:numId w:val="15"/>
+        </w:numPr>
+        <w:spacing w:after="0" w:afterAutospacing="0" w:before="240" w:lineRule="auto"/>
+        <w:ind w:left="720" w:hanging="360"/>
+      </w:pPr>
+      <w:r>
+        <w:rPr>
+          <w:rtl w:val="0"/>
+        </w:rPr>
+        <w:t xml:space="preserve">Número de página: 0000 en binario = 0 en decimal</w:t>
+      </w:r>
+    </w:p>
+    <w:p>
+      <w:pPr>
+        <w:numPr>
+          <w:ilvl w:val="0"/>
+          <w:numId w:val="15"/>
+        </w:numPr>
+        <w:spacing w:after="0" w:afterAutospacing="0" w:before="0" w:beforeAutospacing="0" w:lineRule="auto"/>
+        <w:ind w:left="720" w:hanging="360"/>
+      </w:pPr>
+      <w:r>
+        <w:rPr>
+          <w:rtl w:val="0"/>
+        </w:rPr>
+        <w:t xml:space="preserve">Desplazamiento: 1011 1010 0001 en binario = 0xBA1</w:t>
+      </w:r>
+    </w:p>
+    <w:p>
+      <w:pPr>
+        <w:numPr>
+          <w:ilvl w:val="0"/>
+          <w:numId w:val="15"/>
+        </w:numPr>
+        <w:spacing w:after="0" w:afterAutospacing="0" w:before="0" w:beforeAutospacing="0" w:lineRule="auto"/>
+        <w:ind w:left="720" w:hanging="360"/>
+      </w:pPr>
+      <w:r>
+        <w:rPr>
+          <w:rtl w:val="0"/>
+        </w:rPr>
+        <w:t xml:space="preserve">La página 0 está en el marco 9</w:t>
+      </w:r>
+    </w:p>
+    <w:p>
+      <w:pPr>
+        <w:numPr>
+          <w:ilvl w:val="0"/>
+          <w:numId w:val="15"/>
+        </w:numPr>
+        <w:spacing w:after="240" w:before="0" w:beforeAutospacing="0" w:lineRule="auto"/>
+        <w:ind w:left="720" w:hanging="360"/>
+      </w:pPr>
+      <w:r>
+        <w:rPr>
+          <w:rtl w:val="0"/>
+        </w:rPr>
+        <w:t xml:space="preserve">Dirección física: 0x9BA1</w:t>
+      </w:r>
+    </w:p>
+    <w:p>
+      <w:pPr>
+        <w:rPr/>
+      </w:pPr>
+      <w:r>
+        <w:rPr>
+          <w:rtl w:val="0"/>
+        </w:rPr>
+      </w:r>
+    </w:p>
+    <w:p>
+      <w:pPr>
+        <w:jc w:val="center"/>
+        <w:rPr/>
+      </w:pPr>
+      <w:r>
+        <w:rPr/>
+        <w:drawing>
+          <wp:inline distB="114300" distT="114300" distL="114300" distR="114300">
+            <wp:extent cx="6074151" cy="1185863"/>
+            <wp:effectExtent b="0" l="0" r="0" t="0"/>
+            <wp:docPr id="1" name="image1.png"/>
+            <a:graphic>
+              <a:graphicData uri="http://schemas.openxmlformats.org/drawingml/2006/picture">
+                <pic:pic>
+                  <pic:nvPicPr>
+                    <pic:cNvPr id="0" name="image1.png"/>
+                    <pic:cNvPicPr preferRelativeResize="0"/>
+                  </pic:nvPicPr>
+                  <pic:blipFill>
+                    <a:blip r:embed="rId6"/>
+                    <a:srcRect b="0" l="0" r="0" t="0"/>
+                    <a:stretch>
+                      <a:fillRect/>
+                    </a:stretch>
+                  </pic:blipFill>
+                  <pic:spPr>
+                    <a:xfrm>
+                      <a:off x="0" y="0"/>
+                      <a:ext cx="6074151" cy="1185863"/>
+                    </a:xfrm>
+                    <a:prstGeom prst="rect"/>
+                    <a:ln/>
+                  </pic:spPr>
+                </pic:pic>
+              </a:graphicData>
+            </a:graphic>
+          </wp:inline>
+        </w:drawing>
+      </w:r>
+      <w:r>
+        <w:rPr>
+          <w:rtl w:val="0"/>
+        </w:rPr>
+      </w:r>
+    </w:p>
+    <w:p>
+      <w:pPr>
+        <w:jc w:val="center"/>
+        <w:rPr/>
+      </w:pPr>
+      <w:r>
+        <w:rPr>
+          <w:rtl w:val="0"/>
+        </w:rPr>
+      </w:r>
+    </w:p>
+    <w:p>
+      <w:pPr>
+        <w:pStyle w:val="Heading4"/>
+        <w:keepNext w:val="0"/>
+        <w:keepLines w:val="0"/>
+        <w:spacing w:after="40" w:before="240" w:lineRule="auto"/>
+        <w:rPr>
+          <w:b w:val="1"/>
+          <w:color w:val="000000"/>
+          <w:sz w:val="22"/>
+          <w:szCs w:val="22"/>
+        </w:rPr>
+      </w:pPr>
+      <w:bookmarkStart w:colFirst="0" w:colLast="0" w:name="_o7vdfchfzw7k" w:id="15"/>
+      <w:bookmarkEnd w:id="15"/>
+      <w:r>
+        <w:rPr>
+          <w:b w:val="1"/>
+          <w:color w:val="000000"/>
+          <w:sz w:val="22"/>
+          <w:szCs w:val="22"/>
+          <w:rtl w:val="0"/>
+        </w:rPr>
+        <w:t xml:space="preserve">b) Dirección lógica que produce un fallo de página</w:t>
+      </w:r>
+    </w:p>
+    <w:p>
+      <w:pPr>
+        <w:rPr/>
+      </w:pPr>
+      <w:r>
+        <w:rPr>
+          <w:rtl w:val="0"/>
+        </w:rPr>
+        <w:t xml:space="preserve">Seleccionamos </w:t>
+      </w:r>
+      <w:r>
+        <w:rPr>
+          <w:rtl w:val="0"/>
+        </w:rPr>
+        <w:t xml:space="preserve"> una dirección cuyo número de página ya esté en la tabla de páginas, pero que tenga un guión (</w:t>
       </w:r>
       <w:r>
         <w:rPr>
@@ -708,29 +1745,213 @@
           <w:color w:val="188038"/>
           <w:rtl w:val="0"/>
         </w:rPr>
-        <w:t xml:space="preserve">000000110011</w:t>
-      </w:r>
-      <w:r>
-        <w:rPr>
-          <w:rtl w:val="0"/>
-        </w:rPr>
-        <w:t xml:space="preserve"> (11 bits)</w:t>
-      </w:r>
-    </w:p>
-    <w:p>
-      <w:pPr>
-        <w:numPr>
-          <w:ilvl w:val="1"/>
-          <w:numId w:val="2"/>
+        <w:t xml:space="preserve">-</w:t>
+      </w:r>
+      <w:r>
+        <w:rPr>
+          <w:rtl w:val="0"/>
+        </w:rPr>
+        <w:t xml:space="preserve">) en el campo de marco, lo que indica que la página no está actualmente cargada en memoria. Esto asegura que el sistema intentará buscar la página y encuentre que no está presente, causando así un fallo de página.</w:t>
+      </w:r>
+    </w:p>
+    <w:p>
+      <w:pPr>
+        <w:rPr/>
+      </w:pPr>
+      <w:r>
+        <w:rPr>
+          <w:rtl w:val="0"/>
+        </w:rPr>
+      </w:r>
+    </w:p>
+    <w:p>
+      <w:pPr>
+        <w:spacing w:after="240" w:before="240" w:lineRule="auto"/>
+        <w:rPr/>
+      </w:pPr>
+      <w:r>
+        <w:rPr>
+          <w:rtl w:val="0"/>
+        </w:rPr>
+        <w:t xml:space="preserve">Podemos seleccionar, por ejemplo, la página 1 para este caso.</w:t>
+      </w:r>
+    </w:p>
+    <w:p>
+      <w:pPr>
+        <w:spacing w:after="240" w:before="240" w:lineRule="auto"/>
+        <w:rPr/>
+      </w:pPr>
+      <w:r>
+        <w:rPr>
+          <w:rtl w:val="0"/>
+        </w:rPr>
+        <w:t xml:space="preserve">Supongamos la dirección lógica </w:t>
+      </w:r>
+      <w:r>
+        <w:rPr>
+          <w:b w:val="1"/>
+          <w:rtl w:val="0"/>
+        </w:rPr>
+        <w:t xml:space="preserve">0x1A00</w:t>
+      </w:r>
+      <w:r>
+        <w:rPr>
+          <w:rtl w:val="0"/>
+        </w:rPr>
+        <w:t xml:space="preserve">:</w:t>
+      </w:r>
+    </w:p>
+    <w:p>
+      <w:pPr>
+        <w:numPr>
+          <w:ilvl w:val="0"/>
+          <w:numId w:val="1"/>
+        </w:numPr>
+        <w:spacing w:after="0" w:afterAutospacing="0" w:before="240" w:lineRule="auto"/>
+        <w:ind w:left="720" w:hanging="360"/>
+      </w:pPr>
+      <w:r>
+        <w:rPr>
+          <w:b w:val="1"/>
+          <w:rtl w:val="0"/>
+        </w:rPr>
+        <w:t xml:space="preserve">Número de página</w:t>
+      </w:r>
+      <w:r>
+        <w:rPr>
+          <w:rtl w:val="0"/>
+        </w:rPr>
+        <w:t xml:space="preserve">: Los 4 bits más significativos (0x1) corresponden a la </w:t>
+      </w:r>
+      <w:r>
+        <w:rPr>
+          <w:b w:val="1"/>
+          <w:rtl w:val="0"/>
+        </w:rPr>
+        <w:t xml:space="preserve">página 1</w:t>
+      </w:r>
+      <w:r>
+        <w:rPr>
+          <w:rtl w:val="0"/>
+        </w:rPr>
+        <w:t xml:space="preserve">.</w:t>
+      </w:r>
+    </w:p>
+    <w:p>
+      <w:pPr>
+        <w:numPr>
+          <w:ilvl w:val="0"/>
+          <w:numId w:val="1"/>
         </w:numPr>
         <w:spacing w:after="240" w:before="0" w:beforeAutospacing="0" w:lineRule="auto"/>
-        <w:ind w:left="1440" w:hanging="360"/>
-      </w:pPr>
-      <w:r>
-        <w:rPr>
-          <w:rtl w:val="0"/>
-        </w:rPr>
-        <w:t xml:space="preserve">En decimal: Segmento = </w:t>
+        <w:ind w:left="720" w:hanging="360"/>
+      </w:pPr>
+      <w:r>
+        <w:rPr>
+          <w:b w:val="1"/>
+          <w:rtl w:val="0"/>
+        </w:rPr>
+        <w:t xml:space="preserve">Desplazamiento</w:t>
+      </w:r>
+      <w:r>
+        <w:rPr>
+          <w:rtl w:val="0"/>
+        </w:rPr>
+        <w:t xml:space="preserve">: Los 12 bits inferiores (0xA00).</w:t>
+      </w:r>
+    </w:p>
+    <w:p>
+      <w:pPr>
+        <w:spacing w:after="240" w:before="240" w:lineRule="auto"/>
+        <w:rPr/>
+      </w:pPr>
+      <w:r>
+        <w:rPr>
+          <w:rtl w:val="0"/>
+        </w:rPr>
+      </w:r>
+    </w:p>
+    <w:p>
+      <w:pPr>
+        <w:spacing w:after="240" w:before="240" w:lineRule="auto"/>
+        <w:ind w:left="720" w:firstLine="0"/>
+        <w:rPr/>
+      </w:pPr>
+      <w:r>
+        <w:rPr>
+          <w:rtl w:val="0"/>
+        </w:rPr>
+        <w:t xml:space="preserve">Convertimos </w:t>
+      </w:r>
+      <w:r>
+        <w:rPr>
+          <w:b w:val="1"/>
+          <w:rtl w:val="0"/>
+        </w:rPr>
+        <w:t xml:space="preserve">0x1A00</w:t>
+      </w:r>
+      <w:r>
+        <w:rPr>
+          <w:rtl w:val="0"/>
+        </w:rPr>
+        <w:t xml:space="preserve"> a binario: 0001 1010 0000 0000</w:t>
+      </w:r>
+    </w:p>
+    <w:p>
+      <w:pPr>
+        <w:numPr>
+          <w:ilvl w:val="0"/>
+          <w:numId w:val="16"/>
+        </w:numPr>
+        <w:spacing w:after="0" w:afterAutospacing="0" w:before="240" w:lineRule="auto"/>
+        <w:ind w:left="720" w:hanging="360"/>
+        <w:rPr>
+          <w:u w:val="none"/>
+        </w:rPr>
+      </w:pPr>
+      <w:r>
+        <w:rPr>
+          <w:rtl w:val="0"/>
+        </w:rPr>
+        <w:t xml:space="preserve"> Número de página: 0001 en binario = 1 en decimal</w:t>
+      </w:r>
+    </w:p>
+    <w:p>
+      <w:pPr>
+        <w:numPr>
+          <w:ilvl w:val="0"/>
+          <w:numId w:val="16"/>
+        </w:numPr>
+        <w:spacing w:after="0" w:afterAutospacing="0" w:before="0" w:beforeAutospacing="0" w:lineRule="auto"/>
+        <w:ind w:left="720" w:hanging="360"/>
+        <w:rPr>
+          <w:u w:val="none"/>
+        </w:rPr>
+      </w:pPr>
+      <w:r>
+        <w:rPr>
+          <w:rtl w:val="0"/>
+        </w:rPr>
+        <w:t xml:space="preserve">Desplazamiento: 1010 0000 0000 en binario = 0xA00 en hexadecimal</w:t>
+      </w:r>
+    </w:p>
+    <w:p>
+      <w:pPr>
+        <w:numPr>
+          <w:ilvl w:val="0"/>
+          <w:numId w:val="16"/>
+        </w:numPr>
+        <w:spacing w:after="240" w:before="0" w:beforeAutospacing="0" w:lineRule="auto"/>
+        <w:ind w:left="720" w:hanging="360"/>
+        <w:rPr>
+          <w:u w:val="none"/>
+        </w:rPr>
+      </w:pPr>
+      <w:r>
+        <w:rPr>
+          <w:rtl w:val="0"/>
+        </w:rPr>
+        <w:t xml:space="preserve">Cuando intentamos acceder a la página 1, observamos en la tabla que tiene un guión (</w:t>
       </w:r>
       <w:r>
         <w:rPr>
@@ -738,42 +1959,60 @@
           <w:color w:val="188038"/>
           <w:rtl w:val="0"/>
         </w:rPr>
-        <w:t xml:space="preserve">6</w:t>
-      </w:r>
-      <w:r>
-        <w:rPr>
-          <w:rtl w:val="0"/>
-        </w:rPr>
-        <w:t xml:space="preserve">, Desplazamiento = </w:t>
-      </w:r>
-      <w:r>
-        <w:rPr>
-          <w:rFonts w:ascii="Roboto Mono" w:cs="Roboto Mono" w:eastAsia="Roboto Mono" w:hAnsi="Roboto Mono"/>
-          <w:color w:val="188038"/>
-          <w:rtl w:val="0"/>
-        </w:rPr>
-        <w:t xml:space="preserve">51</w:t>
-      </w:r>
-      <w:r>
-        <w:rPr>
-          <w:rtl w:val="0"/>
-        </w:rPr>
-        <w:t xml:space="preserve">.</w:t>
+        <w:t xml:space="preserve">-</w:t>
+      </w:r>
+      <w:r>
+        <w:rPr>
+          <w:rtl w:val="0"/>
+        </w:rPr>
+        <w:t xml:space="preserve">), lo que indica que </w:t>
+      </w:r>
+      <w:r>
+        <w:rPr>
+          <w:b w:val="1"/>
+          <w:rtl w:val="0"/>
+        </w:rPr>
+        <w:t xml:space="preserve">no está en memoria</w:t>
+      </w:r>
+      <w:r>
+        <w:rPr>
+          <w:rtl w:val="0"/>
+        </w:rPr>
+        <w:t xml:space="preserve">. Esto provoca un fallo de página, ya que el sistema intentará acceder a esta página pero no podrá encontrarla en la memoria física.</w:t>
       </w:r>
     </w:p>
     <w:p>
       <w:pPr>
         <w:spacing w:after="240" w:before="240" w:lineRule="auto"/>
-        <w:rPr>
-          <w:b w:val="1"/>
-        </w:rPr>
-      </w:pPr>
-      <w:r>
-        <w:rPr>
-          <w:b w:val="1"/>
-          <w:rtl w:val="0"/>
-        </w:rPr>
-        <w:t xml:space="preserve">Asignación de bases:</w:t>
+        <w:ind w:left="0" w:firstLine="0"/>
+        <w:rPr/>
+      </w:pPr>
+      <w:r>
+        <w:rPr>
+          <w:rtl w:val="0"/>
+        </w:rPr>
+      </w:r>
+    </w:p>
+    <w:p>
+      <w:pPr>
+        <w:spacing w:after="240" w:before="240" w:lineRule="auto"/>
+        <w:ind w:left="0" w:firstLine="0"/>
+        <w:rPr>
+          <w:b w:val="1"/>
+          <w:color w:val="000000"/>
+          <w:sz w:val="22"/>
+          <w:szCs w:val="22"/>
+        </w:rPr>
+      </w:pPr>
+      <w:r>
+        <w:rPr>
+          <w:b w:val="1"/>
+          <w:color w:val="000000"/>
+          <w:sz w:val="22"/>
+          <w:szCs w:val="22"/>
+          <w:rtl w:val="0"/>
+        </w:rPr>
+        <w:t xml:space="preserve">c) Conjunto de marcos para reemplazo de página</w:t>
       </w:r>
     </w:p>
     <w:p>
@@ -785,102 +2024,12 @@
         <w:rPr>
           <w:rtl w:val="0"/>
         </w:rPr>
-        <w:t xml:space="preserve">Según el problema, las bases se colocan en direcciones reales: 20+4096+Nro Segmento. Entonces, para el segmento 6:</w:t>
-      </w:r>
-    </w:p>
-    <w:p>
-      <w:pPr>
-        <w:numPr>
-          <w:ilvl w:val="0"/>
-          <w:numId w:val="3"/>
-        </w:numPr>
-        <w:spacing w:after="0" w:afterAutospacing="0" w:before="240" w:lineRule="auto"/>
-        <w:ind w:left="720" w:hanging="360"/>
-      </w:pPr>
-      <w:r>
-        <w:rPr>
-          <w:rtl w:val="0"/>
-        </w:rPr>
-        <w:t xml:space="preserve">Base del segmento = 20+4096+6=4122.</w:t>
-      </w:r>
-    </w:p>
-    <w:p>
-      <w:pPr>
-        <w:numPr>
-          <w:ilvl w:val="0"/>
-          <w:numId w:val="3"/>
-        </w:numPr>
-        <w:spacing w:after="240" w:before="0" w:beforeAutospacing="0" w:lineRule="auto"/>
-        <w:ind w:left="720" w:hanging="360"/>
-      </w:pPr>
-      <w:r>
-        <w:rPr>
-          <w:b w:val="1"/>
-          <w:rtl w:val="0"/>
-        </w:rPr>
-        <w:t xml:space="preserve">Traducción de la dirección:</w:t>
       </w:r>
     </w:p>
     <w:p>
       <w:pPr>
         <w:spacing w:after="240" w:before="240" w:lineRule="auto"/>
-        <w:rPr/>
-      </w:pPr>
-      <w:r>
-        <w:rPr>
-          <w:rtl w:val="0"/>
-        </w:rPr>
-        <w:t xml:space="preserve">La dirección física es la suma de la base del segmento y el desplazamiento:</w:t>
-      </w:r>
-    </w:p>
-    <w:p>
-      <w:pPr>
-        <w:numPr>
-          <w:ilvl w:val="0"/>
-          <w:numId w:val="8"/>
-        </w:numPr>
-        <w:spacing w:after="0" w:afterAutospacing="0" w:before="240" w:lineRule="auto"/>
-        <w:ind w:left="720" w:hanging="360"/>
-      </w:pPr>
-      <w:r>
-        <w:rPr>
-          <w:rtl w:val="0"/>
-        </w:rPr>
-        <w:t xml:space="preserve">Dirección física (en decimal): 4122+51=4173.</w:t>
-      </w:r>
-    </w:p>
-    <w:p>
-      <w:pPr>
-        <w:numPr>
-          <w:ilvl w:val="0"/>
-          <w:numId w:val="8"/>
-        </w:numPr>
-        <w:spacing w:after="240" w:before="0" w:beforeAutospacing="0" w:lineRule="auto"/>
-        <w:ind w:left="720" w:hanging="360"/>
-      </w:pPr>
-      <w:r>
-        <w:rPr>
-          <w:rtl w:val="0"/>
-        </w:rPr>
-        <w:t xml:space="preserve">Dirección física (en binario): </w:t>
-      </w:r>
-      <w:r>
-        <w:rPr>
-          <w:rFonts w:ascii="Roboto Mono" w:cs="Roboto Mono" w:eastAsia="Roboto Mono" w:hAnsi="Roboto Mono"/>
-          <w:color w:val="188038"/>
-          <w:rtl w:val="0"/>
-        </w:rPr>
-        <w:t xml:space="preserve">0001000001001101</w:t>
-      </w:r>
-      <w:r>
-        <w:rPr>
-          <w:rtl w:val="0"/>
-        </w:rPr>
-        <w:t xml:space="preserve"> (16 bits).</w:t>
-      </w:r>
-    </w:p>
-    <w:p>
-      <w:pPr>
+        <w:ind w:left="0" w:firstLine="0"/>
         <w:rPr/>
       </w:pPr>
       <w:r>
@@ -903,8 +2052,8 @@
   <w:abstractNum w:abstractNumId="1">
     <w:lvl w:ilvl="0">
       <w:start w:val="1"/>
-      <w:numFmt w:val="bullet"/>
-      <w:lvlText w:val="●"/>
+      <w:numFmt w:val="decimal"/>
+      <w:lvlText w:val="%1."/>
       <w:lvlJc w:val="left"/>
       <w:pPr>
         <w:ind w:left="720" w:hanging="360"/>
@@ -915,8 +2064,8 @@
     </w:lvl>
     <w:lvl w:ilvl="1">
       <w:start w:val="1"/>
-      <w:numFmt w:val="bullet"/>
-      <w:lvlText w:val="○"/>
+      <w:numFmt w:val="lowerLetter"/>
+      <w:lvlText w:val="%2."/>
       <w:lvlJc w:val="left"/>
       <w:pPr>
         <w:ind w:left="1440" w:hanging="360"/>
@@ -927,8 +2076,8 @@
     </w:lvl>
     <w:lvl w:ilvl="2">
       <w:start w:val="1"/>
-      <w:numFmt w:val="bullet"/>
-      <w:lvlText w:val="■"/>
+      <w:numFmt w:val="lowerRoman"/>
+      <w:lvlText w:val="%3."/>
       <w:lvlJc w:val="left"/>
       <w:pPr>
         <w:ind w:left="2160" w:hanging="360"/>
@@ -939,8 +2088,8 @@
     </w:lvl>
     <w:lvl w:ilvl="3">
       <w:start w:val="1"/>
-      <w:numFmt w:val="bullet"/>
-      <w:lvlText w:val="●"/>
+      <w:numFmt w:val="decimal"/>
+      <w:lvlText w:val="%4."/>
       <w:lvlJc w:val="left"/>
       <w:pPr>
         <w:ind w:left="2880" w:hanging="360"/>
@@ -951,8 +2100,8 @@
     </w:lvl>
     <w:lvl w:ilvl="4">
       <w:start w:val="1"/>
-      <w:numFmt w:val="bullet"/>
-      <w:lvlText w:val="○"/>
+      <w:numFmt w:val="lowerLetter"/>
+      <w:lvlText w:val="%5."/>
       <w:lvlJc w:val="left"/>
       <w:pPr>
         <w:ind w:left="3600" w:hanging="360"/>
@@ -963,8 +2112,8 @@
     </w:lvl>
     <w:lvl w:ilvl="5">
       <w:start w:val="1"/>
-      <w:numFmt w:val="bullet"/>
-      <w:lvlText w:val="■"/>
+      <w:numFmt w:val="lowerRoman"/>
+      <w:lvlText w:val="%6."/>
       <w:lvlJc w:val="left"/>
       <w:pPr>
         <w:ind w:left="4320" w:hanging="360"/>
@@ -975,8 +2124,8 @@
     </w:lvl>
     <w:lvl w:ilvl="6">
       <w:start w:val="1"/>
-      <w:numFmt w:val="bullet"/>
-      <w:lvlText w:val="●"/>
+      <w:numFmt w:val="decimal"/>
+      <w:lvlText w:val="%7."/>
       <w:lvlJc w:val="left"/>
       <w:pPr>
         <w:ind w:left="5040" w:hanging="360"/>
@@ -987,8 +2136,8 @@
     </w:lvl>
     <w:lvl w:ilvl="7">
       <w:start w:val="1"/>
-      <w:numFmt w:val="bullet"/>
-      <w:lvlText w:val="○"/>
+      <w:numFmt w:val="lowerLetter"/>
+      <w:lvlText w:val="%8."/>
       <w:lvlJc w:val="left"/>
       <w:pPr>
         <w:ind w:left="5760" w:hanging="360"/>
@@ -999,8 +2148,8 @@
     </w:lvl>
     <w:lvl w:ilvl="8">
       <w:start w:val="1"/>
-      <w:numFmt w:val="bullet"/>
-      <w:lvlText w:val="■"/>
+      <w:numFmt w:val="lowerRoman"/>
+      <w:lvlText w:val="%9."/>
       <w:lvlJc w:val="left"/>
       <w:pPr>
         <w:ind w:left="6480" w:hanging="360"/>
@@ -1343,8 +2492,8 @@
   <w:abstractNum w:abstractNumId="5">
     <w:lvl w:ilvl="0">
       <w:start w:val="1"/>
-      <w:numFmt w:val="bullet"/>
-      <w:lvlText w:val="●"/>
+      <w:numFmt w:val="decimal"/>
+      <w:lvlText w:val="%1."/>
       <w:lvlJc w:val="left"/>
       <w:pPr>
         <w:ind w:left="720" w:hanging="360"/>
@@ -1367,8 +2516,8 @@
     </w:lvl>
     <w:lvl w:ilvl="2">
       <w:start w:val="1"/>
-      <w:numFmt w:val="bullet"/>
-      <w:lvlText w:val="■"/>
+      <w:numFmt w:val="lowerRoman"/>
+      <w:lvlText w:val="%3."/>
       <w:lvlJc w:val="left"/>
       <w:pPr>
         <w:ind w:left="2160" w:hanging="360"/>
@@ -1379,8 +2528,8 @@
     </w:lvl>
     <w:lvl w:ilvl="3">
       <w:start w:val="1"/>
-      <w:numFmt w:val="bullet"/>
-      <w:lvlText w:val="●"/>
+      <w:numFmt w:val="decimal"/>
+      <w:lvlText w:val="%4."/>
       <w:lvlJc w:val="left"/>
       <w:pPr>
         <w:ind w:left="2880" w:hanging="360"/>
@@ -1391,8 +2540,8 @@
     </w:lvl>
     <w:lvl w:ilvl="4">
       <w:start w:val="1"/>
-      <w:numFmt w:val="bullet"/>
-      <w:lvlText w:val="○"/>
+      <w:numFmt w:val="lowerLetter"/>
+      <w:lvlText w:val="%5."/>
       <w:lvlJc w:val="left"/>
       <w:pPr>
         <w:ind w:left="3600" w:hanging="360"/>
@@ -1403,8 +2552,8 @@
     </w:lvl>
     <w:lvl w:ilvl="5">
       <w:start w:val="1"/>
-      <w:numFmt w:val="bullet"/>
-      <w:lvlText w:val="■"/>
+      <w:numFmt w:val="lowerRoman"/>
+      <w:lvlText w:val="%6."/>
       <w:lvlJc w:val="left"/>
       <w:pPr>
         <w:ind w:left="4320" w:hanging="360"/>
@@ -1415,8 +2564,8 @@
     </w:lvl>
     <w:lvl w:ilvl="6">
       <w:start w:val="1"/>
-      <w:numFmt w:val="bullet"/>
-      <w:lvlText w:val="●"/>
+      <w:numFmt w:val="decimal"/>
+      <w:lvlText w:val="%7."/>
       <w:lvlJc w:val="left"/>
       <w:pPr>
         <w:ind w:left="5040" w:hanging="360"/>
@@ -1427,8 +2576,8 @@
     </w:lvl>
     <w:lvl w:ilvl="7">
       <w:start w:val="1"/>
-      <w:numFmt w:val="bullet"/>
-      <w:lvlText w:val="○"/>
+      <w:numFmt w:val="lowerLetter"/>
+      <w:lvlText w:val="%8."/>
       <w:lvlJc w:val="left"/>
       <w:pPr>
         <w:ind w:left="5760" w:hanging="360"/>
@@ -1439,8 +2588,8 @@
     </w:lvl>
     <w:lvl w:ilvl="8">
       <w:start w:val="1"/>
-      <w:numFmt w:val="bullet"/>
-      <w:lvlText w:val="■"/>
+      <w:numFmt w:val="lowerRoman"/>
+      <w:lvlText w:val="%9."/>
       <w:lvlJc w:val="left"/>
       <w:pPr>
         <w:ind w:left="6480" w:hanging="360"/>
@@ -1453,8 +2602,8 @@
   <w:abstractNum w:abstractNumId="6">
     <w:lvl w:ilvl="0">
       <w:start w:val="1"/>
-      <w:numFmt w:val="bullet"/>
-      <w:lvlText w:val="●"/>
+      <w:numFmt w:val="decimal"/>
+      <w:lvlText w:val="%1."/>
       <w:lvlJc w:val="left"/>
       <w:pPr>
         <w:ind w:left="720" w:hanging="360"/>
@@ -1465,8 +2614,8 @@
     </w:lvl>
     <w:lvl w:ilvl="1">
       <w:start w:val="1"/>
-      <w:numFmt w:val="bullet"/>
-      <w:lvlText w:val="○"/>
+      <w:numFmt w:val="lowerLetter"/>
+      <w:lvlText w:val="%2."/>
       <w:lvlJc w:val="left"/>
       <w:pPr>
         <w:ind w:left="1440" w:hanging="360"/>
@@ -1477,8 +2626,8 @@
     </w:lvl>
     <w:lvl w:ilvl="2">
       <w:start w:val="1"/>
-      <w:numFmt w:val="bullet"/>
-      <w:lvlText w:val="■"/>
+      <w:numFmt w:val="lowerRoman"/>
+      <w:lvlText w:val="%3."/>
       <w:lvlJc w:val="left"/>
       <w:pPr>
         <w:ind w:left="2160" w:hanging="360"/>
@@ -1489,8 +2638,8 @@
     </w:lvl>
     <w:lvl w:ilvl="3">
       <w:start w:val="1"/>
-      <w:numFmt w:val="bullet"/>
-      <w:lvlText w:val="●"/>
+      <w:numFmt w:val="decimal"/>
+      <w:lvlText w:val="%4."/>
       <w:lvlJc w:val="left"/>
       <w:pPr>
         <w:ind w:left="2880" w:hanging="360"/>
@@ -1501,8 +2650,8 @@
     </w:lvl>
     <w:lvl w:ilvl="4">
       <w:start w:val="1"/>
-      <w:numFmt w:val="bullet"/>
-      <w:lvlText w:val="○"/>
+      <w:numFmt w:val="lowerLetter"/>
+      <w:lvlText w:val="%5."/>
       <w:lvlJc w:val="left"/>
       <w:pPr>
         <w:ind w:left="3600" w:hanging="360"/>
@@ -1513,8 +2662,8 @@
     </w:lvl>
     <w:lvl w:ilvl="5">
       <w:start w:val="1"/>
-      <w:numFmt w:val="bullet"/>
-      <w:lvlText w:val="■"/>
+      <w:numFmt w:val="lowerRoman"/>
+      <w:lvlText w:val="%6."/>
       <w:lvlJc w:val="left"/>
       <w:pPr>
         <w:ind w:left="4320" w:hanging="360"/>
@@ -1525,8 +2674,8 @@
     </w:lvl>
     <w:lvl w:ilvl="6">
       <w:start w:val="1"/>
-      <w:numFmt w:val="bullet"/>
-      <w:lvlText w:val="●"/>
+      <w:numFmt w:val="decimal"/>
+      <w:lvlText w:val="%7."/>
       <w:lvlJc w:val="left"/>
       <w:pPr>
         <w:ind w:left="5040" w:hanging="360"/>
@@ -1537,8 +2686,8 @@
     </w:lvl>
     <w:lvl w:ilvl="7">
       <w:start w:val="1"/>
-      <w:numFmt w:val="bullet"/>
-      <w:lvlText w:val="○"/>
+      <w:numFmt w:val="lowerLetter"/>
+      <w:lvlText w:val="%8."/>
       <w:lvlJc w:val="left"/>
       <w:pPr>
         <w:ind w:left="5760" w:hanging="360"/>
@@ -1549,8 +2698,8 @@
     </w:lvl>
     <w:lvl w:ilvl="8">
       <w:start w:val="1"/>
-      <w:numFmt w:val="bullet"/>
-      <w:lvlText w:val="■"/>
+      <w:numFmt w:val="lowerRoman"/>
+      <w:lvlText w:val="%9."/>
       <w:lvlJc w:val="left"/>
       <w:pPr>
         <w:ind w:left="6480" w:hanging="360"/>
@@ -1673,6 +2822,116 @@
   <w:abstractNum w:abstractNumId="8">
     <w:lvl w:ilvl="0">
       <w:start w:val="1"/>
+      <w:numFmt w:val="decimal"/>
+      <w:lvlText w:val="%1."/>
+      <w:lvlJc w:val="left"/>
+      <w:pPr>
+        <w:ind w:left="720" w:hanging="360"/>
+      </w:pPr>
+      <w:rPr>
+        <w:u w:val="none"/>
+      </w:rPr>
+    </w:lvl>
+    <w:lvl w:ilvl="1">
+      <w:start w:val="1"/>
+      <w:numFmt w:val="lowerLetter"/>
+      <w:lvlText w:val="%2."/>
+      <w:lvlJc w:val="left"/>
+      <w:pPr>
+        <w:ind w:left="1440" w:hanging="360"/>
+      </w:pPr>
+      <w:rPr>
+        <w:u w:val="none"/>
+      </w:rPr>
+    </w:lvl>
+    <w:lvl w:ilvl="2">
+      <w:start w:val="1"/>
+      <w:numFmt w:val="lowerRoman"/>
+      <w:lvlText w:val="%3."/>
+      <w:lvlJc w:val="left"/>
+      <w:pPr>
+        <w:ind w:left="2160" w:hanging="360"/>
+      </w:pPr>
+      <w:rPr>
+        <w:u w:val="none"/>
+      </w:rPr>
+    </w:lvl>
+    <w:lvl w:ilvl="3">
+      <w:start w:val="1"/>
+      <w:numFmt w:val="decimal"/>
+      <w:lvlText w:val="%4."/>
+      <w:lvlJc w:val="left"/>
+      <w:pPr>
+        <w:ind w:left="2880" w:hanging="360"/>
+      </w:pPr>
+      <w:rPr>
+        <w:u w:val="none"/>
+      </w:rPr>
+    </w:lvl>
+    <w:lvl w:ilvl="4">
+      <w:start w:val="1"/>
+      <w:numFmt w:val="lowerLetter"/>
+      <w:lvlText w:val="%5."/>
+      <w:lvlJc w:val="left"/>
+      <w:pPr>
+        <w:ind w:left="3600" w:hanging="360"/>
+      </w:pPr>
+      <w:rPr>
+        <w:u w:val="none"/>
+      </w:rPr>
+    </w:lvl>
+    <w:lvl w:ilvl="5">
+      <w:start w:val="1"/>
+      <w:numFmt w:val="lowerRoman"/>
+      <w:lvlText w:val="%6."/>
+      <w:lvlJc w:val="left"/>
+      <w:pPr>
+        <w:ind w:left="4320" w:hanging="360"/>
+      </w:pPr>
+      <w:rPr>
+        <w:u w:val="none"/>
+      </w:rPr>
+    </w:lvl>
+    <w:lvl w:ilvl="6">
+      <w:start w:val="1"/>
+      <w:numFmt w:val="decimal"/>
+      <w:lvlText w:val="%7."/>
+      <w:lvlJc w:val="left"/>
+      <w:pPr>
+        <w:ind w:left="5040" w:hanging="360"/>
+      </w:pPr>
+      <w:rPr>
+        <w:u w:val="none"/>
+      </w:rPr>
+    </w:lvl>
+    <w:lvl w:ilvl="7">
+      <w:start w:val="1"/>
+      <w:numFmt w:val="lowerLetter"/>
+      <w:lvlText w:val="%8."/>
+      <w:lvlJc w:val="left"/>
+      <w:pPr>
+        <w:ind w:left="5760" w:hanging="360"/>
+      </w:pPr>
+      <w:rPr>
+        <w:u w:val="none"/>
+      </w:rPr>
+    </w:lvl>
+    <w:lvl w:ilvl="8">
+      <w:start w:val="1"/>
+      <w:numFmt w:val="lowerRoman"/>
+      <w:lvlText w:val="%9."/>
+      <w:lvlJc w:val="left"/>
+      <w:pPr>
+        <w:ind w:left="6480" w:hanging="360"/>
+      </w:pPr>
+      <w:rPr>
+        <w:u w:val="none"/>
+      </w:rPr>
+    </w:lvl>
+  </w:abstractNum>
+  <w:abstractNum w:abstractNumId="9">
+    <w:lvl w:ilvl="0">
+      <w:start w:val="1"/>
       <w:numFmt w:val="bullet"/>
       <w:lvlText w:val="●"/>
       <w:lvlJc w:val="left"/>
@@ -1772,6 +3031,776 @@
       <w:numFmt w:val="bullet"/>
       <w:lvlText w:val="■"/>
       <w:lvlJc w:val="left"/>
+      <w:pPr>
+        <w:ind w:left="6480" w:hanging="360"/>
+      </w:pPr>
+      <w:rPr>
+        <w:u w:val="none"/>
+      </w:rPr>
+    </w:lvl>
+  </w:abstractNum>
+  <w:abstractNum w:abstractNumId="10">
+    <w:lvl w:ilvl="0">
+      <w:start w:val="1"/>
+      <w:numFmt w:val="decimal"/>
+      <w:lvlText w:val="%1."/>
+      <w:lvlJc w:val="left"/>
+      <w:pPr>
+        <w:ind w:left="720" w:hanging="360"/>
+      </w:pPr>
+      <w:rPr>
+        <w:u w:val="none"/>
+      </w:rPr>
+    </w:lvl>
+    <w:lvl w:ilvl="1">
+      <w:start w:val="1"/>
+      <w:numFmt w:val="lowerLetter"/>
+      <w:lvlText w:val="%2."/>
+      <w:lvlJc w:val="left"/>
+      <w:pPr>
+        <w:ind w:left="1440" w:hanging="360"/>
+      </w:pPr>
+      <w:rPr>
+        <w:u w:val="none"/>
+      </w:rPr>
+    </w:lvl>
+    <w:lvl w:ilvl="2">
+      <w:start w:val="1"/>
+      <w:numFmt w:val="lowerRoman"/>
+      <w:lvlText w:val="%3."/>
+      <w:lvlJc w:val="left"/>
+      <w:pPr>
+        <w:ind w:left="2160" w:hanging="360"/>
+      </w:pPr>
+      <w:rPr>
+        <w:u w:val="none"/>
+      </w:rPr>
+    </w:lvl>
+    <w:lvl w:ilvl="3">
+      <w:start w:val="1"/>
+      <w:numFmt w:val="decimal"/>
+      <w:lvlText w:val="%4."/>
+      <w:lvlJc w:val="left"/>
+      <w:pPr>
+        <w:ind w:left="2880" w:hanging="360"/>
+      </w:pPr>
+      <w:rPr>
+        <w:u w:val="none"/>
+      </w:rPr>
+    </w:lvl>
+    <w:lvl w:ilvl="4">
+      <w:start w:val="1"/>
+      <w:numFmt w:val="lowerLetter"/>
+      <w:lvlText w:val="%5."/>
+      <w:lvlJc w:val="left"/>
+      <w:pPr>
+        <w:ind w:left="3600" w:hanging="360"/>
+      </w:pPr>
+      <w:rPr>
+        <w:u w:val="none"/>
+      </w:rPr>
+    </w:lvl>
+    <w:lvl w:ilvl="5">
+      <w:start w:val="1"/>
+      <w:numFmt w:val="lowerRoman"/>
+      <w:lvlText w:val="%6."/>
+      <w:lvlJc w:val="left"/>
+      <w:pPr>
+        <w:ind w:left="4320" w:hanging="360"/>
+      </w:pPr>
+      <w:rPr>
+        <w:u w:val="none"/>
+      </w:rPr>
+    </w:lvl>
+    <w:lvl w:ilvl="6">
+      <w:start w:val="1"/>
+      <w:numFmt w:val="decimal"/>
+      <w:lvlText w:val="%7."/>
+      <w:lvlJc w:val="left"/>
+      <w:pPr>
+        <w:ind w:left="5040" w:hanging="360"/>
+      </w:pPr>
+      <w:rPr>
+        <w:u w:val="none"/>
+      </w:rPr>
+    </w:lvl>
+    <w:lvl w:ilvl="7">
+      <w:start w:val="1"/>
+      <w:numFmt w:val="lowerLetter"/>
+      <w:lvlText w:val="%8."/>
+      <w:lvlJc w:val="left"/>
+      <w:pPr>
+        <w:ind w:left="5760" w:hanging="360"/>
+      </w:pPr>
+      <w:rPr>
+        <w:u w:val="none"/>
+      </w:rPr>
+    </w:lvl>
+    <w:lvl w:ilvl="8">
+      <w:start w:val="1"/>
+      <w:numFmt w:val="lowerRoman"/>
+      <w:lvlText w:val="%9."/>
+      <w:lvlJc w:val="left"/>
+      <w:pPr>
+        <w:ind w:left="6480" w:hanging="360"/>
+      </w:pPr>
+      <w:rPr>
+        <w:u w:val="none"/>
+      </w:rPr>
+    </w:lvl>
+  </w:abstractNum>
+  <w:abstractNum w:abstractNumId="11">
+    <w:lvl w:ilvl="0">
+      <w:start w:val="1"/>
+      <w:numFmt w:val="bullet"/>
+      <w:lvlText w:val="●"/>
+      <w:lvlJc w:val="left"/>
+      <w:pPr>
+        <w:ind w:left="720" w:hanging="360"/>
+      </w:pPr>
+      <w:rPr>
+        <w:u w:val="none"/>
+      </w:rPr>
+    </w:lvl>
+    <w:lvl w:ilvl="1">
+      <w:start w:val="1"/>
+      <w:numFmt w:val="bullet"/>
+      <w:lvlText w:val="○"/>
+      <w:lvlJc w:val="left"/>
+      <w:pPr>
+        <w:ind w:left="1440" w:hanging="360"/>
+      </w:pPr>
+      <w:rPr>
+        <w:u w:val="none"/>
+      </w:rPr>
+    </w:lvl>
+    <w:lvl w:ilvl="2">
+      <w:start w:val="1"/>
+      <w:numFmt w:val="bullet"/>
+      <w:lvlText w:val="■"/>
+      <w:lvlJc w:val="left"/>
+      <w:pPr>
+        <w:ind w:left="2160" w:hanging="360"/>
+      </w:pPr>
+      <w:rPr>
+        <w:u w:val="none"/>
+      </w:rPr>
+    </w:lvl>
+    <w:lvl w:ilvl="3">
+      <w:start w:val="1"/>
+      <w:numFmt w:val="bullet"/>
+      <w:lvlText w:val="●"/>
+      <w:lvlJc w:val="left"/>
+      <w:pPr>
+        <w:ind w:left="2880" w:hanging="360"/>
+      </w:pPr>
+      <w:rPr>
+        <w:u w:val="none"/>
+      </w:rPr>
+    </w:lvl>
+    <w:lvl w:ilvl="4">
+      <w:start w:val="1"/>
+      <w:numFmt w:val="bullet"/>
+      <w:lvlText w:val="○"/>
+      <w:lvlJc w:val="left"/>
+      <w:pPr>
+        <w:ind w:left="3600" w:hanging="360"/>
+      </w:pPr>
+      <w:rPr>
+        <w:u w:val="none"/>
+      </w:rPr>
+    </w:lvl>
+    <w:lvl w:ilvl="5">
+      <w:start w:val="1"/>
+      <w:numFmt w:val="bullet"/>
+      <w:lvlText w:val="■"/>
+      <w:lvlJc w:val="left"/>
+      <w:pPr>
+        <w:ind w:left="4320" w:hanging="360"/>
+      </w:pPr>
+      <w:rPr>
+        <w:u w:val="none"/>
+      </w:rPr>
+    </w:lvl>
+    <w:lvl w:ilvl="6">
+      <w:start w:val="1"/>
+      <w:numFmt w:val="bullet"/>
+      <w:lvlText w:val="●"/>
+      <w:lvlJc w:val="left"/>
+      <w:pPr>
+        <w:ind w:left="5040" w:hanging="360"/>
+      </w:pPr>
+      <w:rPr>
+        <w:u w:val="none"/>
+      </w:rPr>
+    </w:lvl>
+    <w:lvl w:ilvl="7">
+      <w:start w:val="1"/>
+      <w:numFmt w:val="bullet"/>
+      <w:lvlText w:val="○"/>
+      <w:lvlJc w:val="left"/>
+      <w:pPr>
+        <w:ind w:left="5760" w:hanging="360"/>
+      </w:pPr>
+      <w:rPr>
+        <w:u w:val="none"/>
+      </w:rPr>
+    </w:lvl>
+    <w:lvl w:ilvl="8">
+      <w:start w:val="1"/>
+      <w:numFmt w:val="bullet"/>
+      <w:lvlText w:val="■"/>
+      <w:lvlJc w:val="left"/>
+      <w:pPr>
+        <w:ind w:left="6480" w:hanging="360"/>
+      </w:pPr>
+      <w:rPr>
+        <w:u w:val="none"/>
+      </w:rPr>
+    </w:lvl>
+  </w:abstractNum>
+  <w:abstractNum w:abstractNumId="12">
+    <w:lvl w:ilvl="0">
+      <w:start w:val="1"/>
+      <w:numFmt w:val="bullet"/>
+      <w:lvlText w:val="●"/>
+      <w:lvlJc w:val="left"/>
+      <w:pPr>
+        <w:ind w:left="720" w:hanging="360"/>
+      </w:pPr>
+      <w:rPr>
+        <w:u w:val="none"/>
+      </w:rPr>
+    </w:lvl>
+    <w:lvl w:ilvl="1">
+      <w:start w:val="1"/>
+      <w:numFmt w:val="bullet"/>
+      <w:lvlText w:val="○"/>
+      <w:lvlJc w:val="left"/>
+      <w:pPr>
+        <w:ind w:left="1440" w:hanging="360"/>
+      </w:pPr>
+      <w:rPr>
+        <w:u w:val="none"/>
+      </w:rPr>
+    </w:lvl>
+    <w:lvl w:ilvl="2">
+      <w:start w:val="1"/>
+      <w:numFmt w:val="bullet"/>
+      <w:lvlText w:val="■"/>
+      <w:lvlJc w:val="left"/>
+      <w:pPr>
+        <w:ind w:left="2160" w:hanging="360"/>
+      </w:pPr>
+      <w:rPr>
+        <w:u w:val="none"/>
+      </w:rPr>
+    </w:lvl>
+    <w:lvl w:ilvl="3">
+      <w:start w:val="1"/>
+      <w:numFmt w:val="bullet"/>
+      <w:lvlText w:val="●"/>
+      <w:lvlJc w:val="left"/>
+      <w:pPr>
+        <w:ind w:left="2880" w:hanging="360"/>
+      </w:pPr>
+      <w:rPr>
+        <w:u w:val="none"/>
+      </w:rPr>
+    </w:lvl>
+    <w:lvl w:ilvl="4">
+      <w:start w:val="1"/>
+      <w:numFmt w:val="bullet"/>
+      <w:lvlText w:val="○"/>
+      <w:lvlJc w:val="left"/>
+      <w:pPr>
+        <w:ind w:left="3600" w:hanging="360"/>
+      </w:pPr>
+      <w:rPr>
+        <w:u w:val="none"/>
+      </w:rPr>
+    </w:lvl>
+    <w:lvl w:ilvl="5">
+      <w:start w:val="1"/>
+      <w:numFmt w:val="bullet"/>
+      <w:lvlText w:val="■"/>
+      <w:lvlJc w:val="left"/>
+      <w:pPr>
+        <w:ind w:left="4320" w:hanging="360"/>
+      </w:pPr>
+      <w:rPr>
+        <w:u w:val="none"/>
+      </w:rPr>
+    </w:lvl>
+    <w:lvl w:ilvl="6">
+      <w:start w:val="1"/>
+      <w:numFmt w:val="bullet"/>
+      <w:lvlText w:val="●"/>
+      <w:lvlJc w:val="left"/>
+      <w:pPr>
+        <w:ind w:left="5040" w:hanging="360"/>
+      </w:pPr>
+      <w:rPr>
+        <w:u w:val="none"/>
+      </w:rPr>
+    </w:lvl>
+    <w:lvl w:ilvl="7">
+      <w:start w:val="1"/>
+      <w:numFmt w:val="bullet"/>
+      <w:lvlText w:val="○"/>
+      <w:lvlJc w:val="left"/>
+      <w:pPr>
+        <w:ind w:left="5760" w:hanging="360"/>
+      </w:pPr>
+      <w:rPr>
+        <w:u w:val="none"/>
+      </w:rPr>
+    </w:lvl>
+    <w:lvl w:ilvl="8">
+      <w:start w:val="1"/>
+      <w:numFmt w:val="bullet"/>
+      <w:lvlText w:val="■"/>
+      <w:lvlJc w:val="left"/>
+      <w:pPr>
+        <w:ind w:left="6480" w:hanging="360"/>
+      </w:pPr>
+      <w:rPr>
+        <w:u w:val="none"/>
+      </w:rPr>
+    </w:lvl>
+  </w:abstractNum>
+  <w:abstractNum w:abstractNumId="13">
+    <w:lvl w:ilvl="0">
+      <w:start w:val="1"/>
+      <w:numFmt w:val="decimal"/>
+      <w:lvlText w:val="%1."/>
+      <w:lvlJc w:val="left"/>
+      <w:pPr>
+        <w:ind w:left="720" w:hanging="360"/>
+      </w:pPr>
+      <w:rPr>
+        <w:u w:val="none"/>
+      </w:rPr>
+    </w:lvl>
+    <w:lvl w:ilvl="1">
+      <w:start w:val="1"/>
+      <w:numFmt w:val="lowerLetter"/>
+      <w:lvlText w:val="%2."/>
+      <w:lvlJc w:val="left"/>
+      <w:pPr>
+        <w:ind w:left="1440" w:hanging="360"/>
+      </w:pPr>
+      <w:rPr>
+        <w:u w:val="none"/>
+      </w:rPr>
+    </w:lvl>
+    <w:lvl w:ilvl="2">
+      <w:start w:val="1"/>
+      <w:numFmt w:val="lowerRoman"/>
+      <w:lvlText w:val="%3."/>
+      <w:lvlJc w:val="left"/>
+      <w:pPr>
+        <w:ind w:left="2160" w:hanging="360"/>
+      </w:pPr>
+      <w:rPr>
+        <w:u w:val="none"/>
+      </w:rPr>
+    </w:lvl>
+    <w:lvl w:ilvl="3">
+      <w:start w:val="1"/>
+      <w:numFmt w:val="decimal"/>
+      <w:lvlText w:val="%4."/>
+      <w:lvlJc w:val="left"/>
+      <w:pPr>
+        <w:ind w:left="2880" w:hanging="360"/>
+      </w:pPr>
+      <w:rPr>
+        <w:u w:val="none"/>
+      </w:rPr>
+    </w:lvl>
+    <w:lvl w:ilvl="4">
+      <w:start w:val="1"/>
+      <w:numFmt w:val="lowerLetter"/>
+      <w:lvlText w:val="%5."/>
+      <w:lvlJc w:val="left"/>
+      <w:pPr>
+        <w:ind w:left="3600" w:hanging="360"/>
+      </w:pPr>
+      <w:rPr>
+        <w:u w:val="none"/>
+      </w:rPr>
+    </w:lvl>
+    <w:lvl w:ilvl="5">
+      <w:start w:val="1"/>
+      <w:numFmt w:val="lowerRoman"/>
+      <w:lvlText w:val="%6."/>
+      <w:lvlJc w:val="left"/>
+      <w:pPr>
+        <w:ind w:left="4320" w:hanging="360"/>
+      </w:pPr>
+      <w:rPr>
+        <w:u w:val="none"/>
+      </w:rPr>
+    </w:lvl>
+    <w:lvl w:ilvl="6">
+      <w:start w:val="1"/>
+      <w:numFmt w:val="decimal"/>
+      <w:lvlText w:val="%7."/>
+      <w:lvlJc w:val="left"/>
+      <w:pPr>
+        <w:ind w:left="5040" w:hanging="360"/>
+      </w:pPr>
+      <w:rPr>
+        <w:u w:val="none"/>
+      </w:rPr>
+    </w:lvl>
+    <w:lvl w:ilvl="7">
+      <w:start w:val="1"/>
+      <w:numFmt w:val="lowerLetter"/>
+      <w:lvlText w:val="%8."/>
+      <w:lvlJc w:val="left"/>
+      <w:pPr>
+        <w:ind w:left="5760" w:hanging="360"/>
+      </w:pPr>
+      <w:rPr>
+        <w:u w:val="none"/>
+      </w:rPr>
+    </w:lvl>
+    <w:lvl w:ilvl="8">
+      <w:start w:val="1"/>
+      <w:numFmt w:val="lowerRoman"/>
+      <w:lvlText w:val="%9."/>
+      <w:lvlJc w:val="left"/>
+      <w:pPr>
+        <w:ind w:left="6480" w:hanging="360"/>
+      </w:pPr>
+      <w:rPr>
+        <w:u w:val="none"/>
+      </w:rPr>
+    </w:lvl>
+  </w:abstractNum>
+  <w:abstractNum w:abstractNumId="14">
+    <w:lvl w:ilvl="0">
+      <w:start w:val="1"/>
+      <w:numFmt w:val="bullet"/>
+      <w:lvlText w:val="●"/>
+      <w:lvlJc w:val="left"/>
+      <w:pPr>
+        <w:ind w:left="720" w:hanging="360"/>
+      </w:pPr>
+      <w:rPr>
+        <w:u w:val="none"/>
+      </w:rPr>
+    </w:lvl>
+    <w:lvl w:ilvl="1">
+      <w:start w:val="1"/>
+      <w:numFmt w:val="bullet"/>
+      <w:lvlText w:val="○"/>
+      <w:lvlJc w:val="left"/>
+      <w:pPr>
+        <w:ind w:left="1440" w:hanging="360"/>
+      </w:pPr>
+      <w:rPr>
+        <w:u w:val="none"/>
+      </w:rPr>
+    </w:lvl>
+    <w:lvl w:ilvl="2">
+      <w:start w:val="1"/>
+      <w:numFmt w:val="bullet"/>
+      <w:lvlText w:val="■"/>
+      <w:lvlJc w:val="left"/>
+      <w:pPr>
+        <w:ind w:left="2160" w:hanging="360"/>
+      </w:pPr>
+      <w:rPr>
+        <w:u w:val="none"/>
+      </w:rPr>
+    </w:lvl>
+    <w:lvl w:ilvl="3">
+      <w:start w:val="1"/>
+      <w:numFmt w:val="bullet"/>
+      <w:lvlText w:val="●"/>
+      <w:lvlJc w:val="left"/>
+      <w:pPr>
+        <w:ind w:left="2880" w:hanging="360"/>
+      </w:pPr>
+      <w:rPr>
+        <w:u w:val="none"/>
+      </w:rPr>
+    </w:lvl>
+    <w:lvl w:ilvl="4">
+      <w:start w:val="1"/>
+      <w:numFmt w:val="bullet"/>
+      <w:lvlText w:val="○"/>
+      <w:lvlJc w:val="left"/>
+      <w:pPr>
+        <w:ind w:left="3600" w:hanging="360"/>
+      </w:pPr>
+      <w:rPr>
+        <w:u w:val="none"/>
+      </w:rPr>
+    </w:lvl>
+    <w:lvl w:ilvl="5">
+      <w:start w:val="1"/>
+      <w:numFmt w:val="bullet"/>
+      <w:lvlText w:val="■"/>
+      <w:lvlJc w:val="left"/>
+      <w:pPr>
+        <w:ind w:left="4320" w:hanging="360"/>
+      </w:pPr>
+      <w:rPr>
+        <w:u w:val="none"/>
+      </w:rPr>
+    </w:lvl>
+    <w:lvl w:ilvl="6">
+      <w:start w:val="1"/>
+      <w:numFmt w:val="bullet"/>
+      <w:lvlText w:val="●"/>
+      <w:lvlJc w:val="left"/>
+      <w:pPr>
+        <w:ind w:left="5040" w:hanging="360"/>
+      </w:pPr>
+      <w:rPr>
+        <w:u w:val="none"/>
+      </w:rPr>
+    </w:lvl>
+    <w:lvl w:ilvl="7">
+      <w:start w:val="1"/>
+      <w:numFmt w:val="bullet"/>
+      <w:lvlText w:val="○"/>
+      <w:lvlJc w:val="left"/>
+      <w:pPr>
+        <w:ind w:left="5760" w:hanging="360"/>
+      </w:pPr>
+      <w:rPr>
+        <w:u w:val="none"/>
+      </w:rPr>
+    </w:lvl>
+    <w:lvl w:ilvl="8">
+      <w:start w:val="1"/>
+      <w:numFmt w:val="bullet"/>
+      <w:lvlText w:val="■"/>
+      <w:lvlJc w:val="left"/>
+      <w:pPr>
+        <w:ind w:left="6480" w:hanging="360"/>
+      </w:pPr>
+      <w:rPr>
+        <w:u w:val="none"/>
+      </w:rPr>
+    </w:lvl>
+  </w:abstractNum>
+  <w:abstractNum w:abstractNumId="15">
+    <w:lvl w:ilvl="0">
+      <w:start w:val="1"/>
+      <w:numFmt w:val="decimal"/>
+      <w:lvlText w:val="%1."/>
+      <w:lvlJc w:val="left"/>
+      <w:pPr>
+        <w:ind w:left="720" w:hanging="360"/>
+      </w:pPr>
+      <w:rPr>
+        <w:u w:val="none"/>
+      </w:rPr>
+    </w:lvl>
+    <w:lvl w:ilvl="1">
+      <w:start w:val="1"/>
+      <w:numFmt w:val="lowerLetter"/>
+      <w:lvlText w:val="%2."/>
+      <w:lvlJc w:val="left"/>
+      <w:pPr>
+        <w:ind w:left="1440" w:hanging="360"/>
+      </w:pPr>
+      <w:rPr>
+        <w:u w:val="none"/>
+      </w:rPr>
+    </w:lvl>
+    <w:lvl w:ilvl="2">
+      <w:start w:val="1"/>
+      <w:numFmt w:val="lowerRoman"/>
+      <w:lvlText w:val="%3."/>
+      <w:lvlJc w:val="left"/>
+      <w:pPr>
+        <w:ind w:left="2160" w:hanging="360"/>
+      </w:pPr>
+      <w:rPr>
+        <w:u w:val="none"/>
+      </w:rPr>
+    </w:lvl>
+    <w:lvl w:ilvl="3">
+      <w:start w:val="1"/>
+      <w:numFmt w:val="decimal"/>
+      <w:lvlText w:val="%4."/>
+      <w:lvlJc w:val="left"/>
+      <w:pPr>
+        <w:ind w:left="2880" w:hanging="360"/>
+      </w:pPr>
+      <w:rPr>
+        <w:u w:val="none"/>
+      </w:rPr>
+    </w:lvl>
+    <w:lvl w:ilvl="4">
+      <w:start w:val="1"/>
+      <w:numFmt w:val="lowerLetter"/>
+      <w:lvlText w:val="%5."/>
+      <w:lvlJc w:val="left"/>
+      <w:pPr>
+        <w:ind w:left="3600" w:hanging="360"/>
+      </w:pPr>
+      <w:rPr>
+        <w:u w:val="none"/>
+      </w:rPr>
+    </w:lvl>
+    <w:lvl w:ilvl="5">
+      <w:start w:val="1"/>
+      <w:numFmt w:val="lowerRoman"/>
+      <w:lvlText w:val="%6."/>
+      <w:lvlJc w:val="left"/>
+      <w:pPr>
+        <w:ind w:left="4320" w:hanging="360"/>
+      </w:pPr>
+      <w:rPr>
+        <w:u w:val="none"/>
+      </w:rPr>
+    </w:lvl>
+    <w:lvl w:ilvl="6">
+      <w:start w:val="1"/>
+      <w:numFmt w:val="decimal"/>
+      <w:lvlText w:val="%7."/>
+      <w:lvlJc w:val="left"/>
+      <w:pPr>
+        <w:ind w:left="5040" w:hanging="360"/>
+      </w:pPr>
+      <w:rPr>
+        <w:u w:val="none"/>
+      </w:rPr>
+    </w:lvl>
+    <w:lvl w:ilvl="7">
+      <w:start w:val="1"/>
+      <w:numFmt w:val="lowerLetter"/>
+      <w:lvlText w:val="%8."/>
+      <w:lvlJc w:val="left"/>
+      <w:pPr>
+        <w:ind w:left="5760" w:hanging="360"/>
+      </w:pPr>
+      <w:rPr>
+        <w:u w:val="none"/>
+      </w:rPr>
+    </w:lvl>
+    <w:lvl w:ilvl="8">
+      <w:start w:val="1"/>
+      <w:numFmt w:val="lowerRoman"/>
+      <w:lvlText w:val="%9."/>
+      <w:lvlJc w:val="left"/>
+      <w:pPr>
+        <w:ind w:left="6480" w:hanging="360"/>
+      </w:pPr>
+      <w:rPr>
+        <w:u w:val="none"/>
+      </w:rPr>
+    </w:lvl>
+  </w:abstractNum>
+  <w:abstractNum w:abstractNumId="16">
+    <w:lvl w:ilvl="0">
+      <w:start w:val="1"/>
+      <w:numFmt w:val="decimal"/>
+      <w:lvlText w:val="%1."/>
+      <w:lvlJc w:val="left"/>
+      <w:pPr>
+        <w:ind w:left="720" w:hanging="360"/>
+      </w:pPr>
+      <w:rPr>
+        <w:u w:val="none"/>
+      </w:rPr>
+    </w:lvl>
+    <w:lvl w:ilvl="1">
+      <w:start w:val="1"/>
+      <w:numFmt w:val="lowerLetter"/>
+      <w:lvlText w:val="%2."/>
+      <w:lvlJc w:val="left"/>
+      <w:pPr>
+        <w:ind w:left="1440" w:hanging="360"/>
+      </w:pPr>
+      <w:rPr>
+        <w:u w:val="none"/>
+      </w:rPr>
+    </w:lvl>
+    <w:lvl w:ilvl="2">
+      <w:start w:val="1"/>
+      <w:numFmt w:val="lowerRoman"/>
+      <w:lvlText w:val="%3."/>
+      <w:lvlJc w:val="right"/>
+      <w:pPr>
+        <w:ind w:left="2160" w:hanging="360"/>
+      </w:pPr>
+      <w:rPr>
+        <w:u w:val="none"/>
+      </w:rPr>
+    </w:lvl>
+    <w:lvl w:ilvl="3">
+      <w:start w:val="1"/>
+      <w:numFmt w:val="decimal"/>
+      <w:lvlText w:val="%4."/>
+      <w:lvlJc w:val="left"/>
+      <w:pPr>
+        <w:ind w:left="2880" w:hanging="360"/>
+      </w:pPr>
+      <w:rPr>
+        <w:u w:val="none"/>
+      </w:rPr>
+    </w:lvl>
+    <w:lvl w:ilvl="4">
+      <w:start w:val="1"/>
+      <w:numFmt w:val="lowerLetter"/>
+      <w:lvlText w:val="%5."/>
+      <w:lvlJc w:val="left"/>
+      <w:pPr>
+        <w:ind w:left="3600" w:hanging="360"/>
+      </w:pPr>
+      <w:rPr>
+        <w:u w:val="none"/>
+      </w:rPr>
+    </w:lvl>
+    <w:lvl w:ilvl="5">
+      <w:start w:val="1"/>
+      <w:numFmt w:val="lowerRoman"/>
+      <w:lvlText w:val="%6."/>
+      <w:lvlJc w:val="right"/>
+      <w:pPr>
+        <w:ind w:left="4320" w:hanging="360"/>
+      </w:pPr>
+      <w:rPr>
+        <w:u w:val="none"/>
+      </w:rPr>
+    </w:lvl>
+    <w:lvl w:ilvl="6">
+      <w:start w:val="1"/>
+      <w:numFmt w:val="decimal"/>
+      <w:lvlText w:val="%7."/>
+      <w:lvlJc w:val="left"/>
+      <w:pPr>
+        <w:ind w:left="5040" w:hanging="360"/>
+      </w:pPr>
+      <w:rPr>
+        <w:u w:val="none"/>
+      </w:rPr>
+    </w:lvl>
+    <w:lvl w:ilvl="7">
+      <w:start w:val="1"/>
+      <w:numFmt w:val="lowerLetter"/>
+      <w:lvlText w:val="%8."/>
+      <w:lvlJc w:val="left"/>
+      <w:pPr>
+        <w:ind w:left="5760" w:hanging="360"/>
+      </w:pPr>
+      <w:rPr>
+        <w:u w:val="none"/>
+      </w:rPr>
+    </w:lvl>
+    <w:lvl w:ilvl="8">
+      <w:start w:val="1"/>
+      <w:numFmt w:val="lowerRoman"/>
+      <w:lvlText w:val="%9."/>
+      <w:lvlJc w:val="right"/>
       <w:pPr>
         <w:ind w:left="6480" w:hanging="360"/>
       </w:pPr>
@@ -1803,6 +3832,30 @@
   </w:num>
   <w:num w:numId="8">
     <w:abstractNumId w:val="8"/>
+  </w:num>
+  <w:num w:numId="9">
+    <w:abstractNumId w:val="9"/>
+  </w:num>
+  <w:num w:numId="10">
+    <w:abstractNumId w:val="10"/>
+  </w:num>
+  <w:num w:numId="11">
+    <w:abstractNumId w:val="11"/>
+  </w:num>
+  <w:num w:numId="12">
+    <w:abstractNumId w:val="12"/>
+  </w:num>
+  <w:num w:numId="13">
+    <w:abstractNumId w:val="13"/>
+  </w:num>
+  <w:num w:numId="14">
+    <w:abstractNumId w:val="14"/>
+  </w:num>
+  <w:num w:numId="15">
+    <w:abstractNumId w:val="15"/>
+  </w:num>
+  <w:num w:numId="16">
+    <w:abstractNumId w:val="16"/>
   </w:num>
 </w:numbering>
 </file>

</xml_diff>